<commit_message>
feat: Add enhanced scoring features - scoring presets, weighted items, critical flags, category scores
</commit_message>
<xml_diff>
--- a/Changes on Live app.docx
+++ b/Changes on Live app.docx
@@ -182,6 +182,2066 @@
         <w:pStyle w:val="ListParagraph"/>
       </w:pPr>
     </w:p>
+    <w:p>
+      <w:pPr>
+        <w:rPr>
+          <w:b/>
+          <w:bCs/>
+        </w:rPr>
+      </w:pPr>
+      <w:r>
+        <w:rPr>
+          <w:rFonts w:ascii="Segoe UI Emoji" w:hAnsi="Segoe UI Emoji" w:cs="Segoe UI Emoji"/>
+          <w:b/>
+          <w:bCs/>
+        </w:rPr>
+        <w:t>🎨</w:t>
+      </w:r>
+      <w:r>
+        <w:rPr>
+          <w:b/>
+          <w:bCs/>
+        </w:rPr>
+        <w:t> Branding Customization Guide</w:t>
+      </w:r>
+    </w:p>
+    <w:p>
+      <w:pPr>
+        <w:rPr>
+          <w:b/>
+          <w:bCs/>
+        </w:rPr>
+      </w:pPr>
+      <w:r>
+        <w:rPr>
+          <w:b/>
+          <w:bCs/>
+        </w:rPr>
+        <w:t>1. WEB APP</w:t>
+      </w:r>
+    </w:p>
+    <w:p>
+      <w:pPr>
+        <w:rPr>
+          <w:b/>
+          <w:bCs/>
+        </w:rPr>
+      </w:pPr>
+      <w:r>
+        <w:rPr>
+          <w:b/>
+          <w:bCs/>
+        </w:rPr>
+        <w:t>Logo Files (Replace these)</w:t>
+      </w:r>
+    </w:p>
+    <w:tbl>
+      <w:tblPr>
+        <w:tblW w:w="7830" w:type="dxa"/>
+        <w:tblCellMar>
+          <w:top w:w="15" w:type="dxa"/>
+          <w:left w:w="15" w:type="dxa"/>
+          <w:bottom w:w="15" w:type="dxa"/>
+          <w:right w:w="15" w:type="dxa"/>
+        </w:tblCellMar>
+        <w:tblLook w:val="04A0" w:firstRow="1" w:lastRow="0" w:firstColumn="1" w:lastColumn="0" w:noHBand="0" w:noVBand="1"/>
+      </w:tblPr>
+      <w:tblGrid>
+        <w:gridCol w:w="3497"/>
+        <w:gridCol w:w="1574"/>
+        <w:gridCol w:w="2759"/>
+      </w:tblGrid>
+      <w:tr>
+        <w:trPr>
+          <w:tblHeader/>
+        </w:trPr>
+        <w:tc>
+          <w:tcPr>
+            <w:tcW w:w="0" w:type="auto"/>
+            <w:tcBorders>
+              <w:top w:val="single" w:sz="4" w:space="0" w:color="454545"/>
+              <w:left w:val="single" w:sz="4" w:space="0" w:color="454545"/>
+              <w:bottom w:val="single" w:sz="4" w:space="0" w:color="454545"/>
+              <w:right w:val="single" w:sz="4" w:space="0" w:color="454545"/>
+            </w:tcBorders>
+            <w:tcMar>
+              <w:top w:w="90" w:type="dxa"/>
+              <w:left w:w="195" w:type="dxa"/>
+              <w:bottom w:w="90" w:type="dxa"/>
+              <w:right w:w="195" w:type="dxa"/>
+            </w:tcMar>
+            <w:vAlign w:val="center"/>
+            <w:hideMark/>
+          </w:tcPr>
+          <w:p>
+            <w:pPr>
+              <w:rPr>
+                <w:b/>
+                <w:bCs/>
+              </w:rPr>
+            </w:pPr>
+            <w:r>
+              <w:rPr>
+                <w:b/>
+                <w:bCs/>
+              </w:rPr>
+              <w:t>File</w:t>
+            </w:r>
+          </w:p>
+        </w:tc>
+        <w:tc>
+          <w:tcPr>
+            <w:tcW w:w="0" w:type="auto"/>
+            <w:tcBorders>
+              <w:top w:val="single" w:sz="4" w:space="0" w:color="454545"/>
+              <w:left w:val="single" w:sz="4" w:space="0" w:color="454545"/>
+              <w:bottom w:val="single" w:sz="4" w:space="0" w:color="454545"/>
+              <w:right w:val="single" w:sz="4" w:space="0" w:color="454545"/>
+            </w:tcBorders>
+            <w:tcMar>
+              <w:top w:w="90" w:type="dxa"/>
+              <w:left w:w="195" w:type="dxa"/>
+              <w:bottom w:w="90" w:type="dxa"/>
+              <w:right w:w="195" w:type="dxa"/>
+            </w:tcMar>
+            <w:vAlign w:val="center"/>
+            <w:hideMark/>
+          </w:tcPr>
+          <w:p>
+            <w:pPr>
+              <w:rPr>
+                <w:b/>
+                <w:bCs/>
+              </w:rPr>
+            </w:pPr>
+            <w:r>
+              <w:rPr>
+                <w:b/>
+                <w:bCs/>
+              </w:rPr>
+              <w:t>Size</w:t>
+            </w:r>
+          </w:p>
+        </w:tc>
+        <w:tc>
+          <w:tcPr>
+            <w:tcW w:w="0" w:type="auto"/>
+            <w:tcBorders>
+              <w:top w:val="single" w:sz="4" w:space="0" w:color="454545"/>
+              <w:left w:val="single" w:sz="4" w:space="0" w:color="454545"/>
+              <w:bottom w:val="single" w:sz="4" w:space="0" w:color="454545"/>
+              <w:right w:val="single" w:sz="4" w:space="0" w:color="454545"/>
+            </w:tcBorders>
+            <w:tcMar>
+              <w:top w:w="90" w:type="dxa"/>
+              <w:left w:w="195" w:type="dxa"/>
+              <w:bottom w:w="90" w:type="dxa"/>
+              <w:right w:w="195" w:type="dxa"/>
+            </w:tcMar>
+            <w:vAlign w:val="center"/>
+            <w:hideMark/>
+          </w:tcPr>
+          <w:p>
+            <w:pPr>
+              <w:rPr>
+                <w:b/>
+                <w:bCs/>
+              </w:rPr>
+            </w:pPr>
+            <w:r>
+              <w:rPr>
+                <w:b/>
+                <w:bCs/>
+              </w:rPr>
+              <w:t>Purpose</w:t>
+            </w:r>
+          </w:p>
+        </w:tc>
+      </w:tr>
+      <w:tr>
+        <w:tc>
+          <w:tcPr>
+            <w:tcW w:w="0" w:type="auto"/>
+            <w:tcBorders>
+              <w:top w:val="single" w:sz="4" w:space="0" w:color="454545"/>
+              <w:left w:val="single" w:sz="4" w:space="0" w:color="454545"/>
+              <w:bottom w:val="single" w:sz="4" w:space="0" w:color="454545"/>
+              <w:right w:val="single" w:sz="4" w:space="0" w:color="454545"/>
+            </w:tcBorders>
+            <w:tcMar>
+              <w:top w:w="90" w:type="dxa"/>
+              <w:left w:w="195" w:type="dxa"/>
+              <w:bottom w:w="90" w:type="dxa"/>
+              <w:right w:w="195" w:type="dxa"/>
+            </w:tcMar>
+            <w:vAlign w:val="center"/>
+            <w:hideMark/>
+          </w:tcPr>
+          <w:p>
+            <w:r>
+              <w:t>web/public/logo192.svg</w:t>
+            </w:r>
+          </w:p>
+        </w:tc>
+        <w:tc>
+          <w:tcPr>
+            <w:tcW w:w="0" w:type="auto"/>
+            <w:tcBorders>
+              <w:top w:val="single" w:sz="4" w:space="0" w:color="454545"/>
+              <w:left w:val="single" w:sz="4" w:space="0" w:color="454545"/>
+              <w:bottom w:val="single" w:sz="4" w:space="0" w:color="454545"/>
+              <w:right w:val="single" w:sz="4" w:space="0" w:color="454545"/>
+            </w:tcBorders>
+            <w:tcMar>
+              <w:top w:w="90" w:type="dxa"/>
+              <w:left w:w="195" w:type="dxa"/>
+              <w:bottom w:w="90" w:type="dxa"/>
+              <w:right w:w="195" w:type="dxa"/>
+            </w:tcMar>
+            <w:vAlign w:val="center"/>
+            <w:hideMark/>
+          </w:tcPr>
+          <w:p>
+            <w:r>
+              <w:t>192x192</w:t>
+            </w:r>
+          </w:p>
+        </w:tc>
+        <w:tc>
+          <w:tcPr>
+            <w:tcW w:w="0" w:type="auto"/>
+            <w:tcBorders>
+              <w:top w:val="single" w:sz="4" w:space="0" w:color="454545"/>
+              <w:left w:val="single" w:sz="4" w:space="0" w:color="454545"/>
+              <w:bottom w:val="single" w:sz="4" w:space="0" w:color="454545"/>
+              <w:right w:val="single" w:sz="4" w:space="0" w:color="454545"/>
+            </w:tcBorders>
+            <w:tcMar>
+              <w:top w:w="90" w:type="dxa"/>
+              <w:left w:w="195" w:type="dxa"/>
+              <w:bottom w:w="90" w:type="dxa"/>
+              <w:right w:w="195" w:type="dxa"/>
+            </w:tcMar>
+            <w:vAlign w:val="center"/>
+            <w:hideMark/>
+          </w:tcPr>
+          <w:p>
+            <w:r>
+              <w:t>PWA icon, favicon</w:t>
+            </w:r>
+          </w:p>
+        </w:tc>
+      </w:tr>
+      <w:tr>
+        <w:tc>
+          <w:tcPr>
+            <w:tcW w:w="0" w:type="auto"/>
+            <w:tcBorders>
+              <w:top w:val="single" w:sz="4" w:space="0" w:color="454545"/>
+              <w:left w:val="single" w:sz="4" w:space="0" w:color="454545"/>
+              <w:bottom w:val="single" w:sz="4" w:space="0" w:color="454545"/>
+              <w:right w:val="single" w:sz="4" w:space="0" w:color="454545"/>
+            </w:tcBorders>
+            <w:tcMar>
+              <w:top w:w="90" w:type="dxa"/>
+              <w:left w:w="195" w:type="dxa"/>
+              <w:bottom w:w="90" w:type="dxa"/>
+              <w:right w:w="195" w:type="dxa"/>
+            </w:tcMar>
+            <w:vAlign w:val="center"/>
+            <w:hideMark/>
+          </w:tcPr>
+          <w:p>
+            <w:r>
+              <w:t>web/public/logo512.svg</w:t>
+            </w:r>
+          </w:p>
+        </w:tc>
+        <w:tc>
+          <w:tcPr>
+            <w:tcW w:w="0" w:type="auto"/>
+            <w:tcBorders>
+              <w:top w:val="single" w:sz="4" w:space="0" w:color="454545"/>
+              <w:left w:val="single" w:sz="4" w:space="0" w:color="454545"/>
+              <w:bottom w:val="single" w:sz="4" w:space="0" w:color="454545"/>
+              <w:right w:val="single" w:sz="4" w:space="0" w:color="454545"/>
+            </w:tcBorders>
+            <w:tcMar>
+              <w:top w:w="90" w:type="dxa"/>
+              <w:left w:w="195" w:type="dxa"/>
+              <w:bottom w:w="90" w:type="dxa"/>
+              <w:right w:w="195" w:type="dxa"/>
+            </w:tcMar>
+            <w:vAlign w:val="center"/>
+            <w:hideMark/>
+          </w:tcPr>
+          <w:p>
+            <w:r>
+              <w:t>512x512</w:t>
+            </w:r>
+          </w:p>
+        </w:tc>
+        <w:tc>
+          <w:tcPr>
+            <w:tcW w:w="0" w:type="auto"/>
+            <w:tcBorders>
+              <w:top w:val="single" w:sz="4" w:space="0" w:color="454545"/>
+              <w:left w:val="single" w:sz="4" w:space="0" w:color="454545"/>
+              <w:bottom w:val="single" w:sz="4" w:space="0" w:color="454545"/>
+              <w:right w:val="single" w:sz="4" w:space="0" w:color="454545"/>
+            </w:tcBorders>
+            <w:tcMar>
+              <w:top w:w="90" w:type="dxa"/>
+              <w:left w:w="195" w:type="dxa"/>
+              <w:bottom w:w="90" w:type="dxa"/>
+              <w:right w:w="195" w:type="dxa"/>
+            </w:tcMar>
+            <w:vAlign w:val="center"/>
+            <w:hideMark/>
+          </w:tcPr>
+          <w:p>
+            <w:r>
+              <w:t>PWA splash icon</w:t>
+            </w:r>
+          </w:p>
+        </w:tc>
+      </w:tr>
+    </w:tbl>
+    <w:p>
+      <w:pPr>
+        <w:rPr>
+          <w:b/>
+          <w:bCs/>
+        </w:rPr>
+      </w:pPr>
+      <w:r>
+        <w:rPr>
+          <w:b/>
+          <w:bCs/>
+        </w:rPr>
+        <w:t>App Name - Change "Audit Pro" in these files:</w:t>
+      </w:r>
+    </w:p>
+    <w:p>
+      <w:r>
+        <w:rPr>
+          <w:b/>
+          <w:bCs/>
+        </w:rPr>
+        <w:t>web/public/index.html</w:t>
+      </w:r>
+      <w:r>
+        <w:t> - Lines 12, 31:</w:t>
+      </w:r>
+    </w:p>
+    <w:p>
+      <w:r>
+        <w:t>&lt;meta name="apple-mobile-web-app-title" content="YOUR APP NAME" /&gt;</w:t>
+      </w:r>
+    </w:p>
+    <w:p>
+      <w:r>
+        <w:t>&lt;title&gt;YOUR APP NAME&lt;/title&gt;</w:t>
+      </w:r>
+    </w:p>
+    <w:p>
+      <w:r>
+        <w:rPr>
+          <w:b/>
+          <w:bCs/>
+        </w:rPr>
+        <w:t>web/public/</w:t>
+      </w:r>
+      <w:proofErr w:type="spellStart"/>
+      <w:r>
+        <w:rPr>
+          <w:b/>
+          <w:bCs/>
+        </w:rPr>
+        <w:t>manifest.json</w:t>
+      </w:r>
+      <w:proofErr w:type="spellEnd"/>
+      <w:r>
+        <w:t> - Lines 2-3:</w:t>
+      </w:r>
+    </w:p>
+    <w:p>
+      <w:r>
+        <w:t>{</w:t>
+      </w:r>
+    </w:p>
+    <w:p>
+      <w:r>
+        <w:t>  "</w:t>
+      </w:r>
+      <w:proofErr w:type="spellStart"/>
+      <w:proofErr w:type="gramStart"/>
+      <w:r>
+        <w:t>short</w:t>
+      </w:r>
+      <w:proofErr w:type="gramEnd"/>
+      <w:r>
+        <w:t>_name</w:t>
+      </w:r>
+      <w:proofErr w:type="spellEnd"/>
+      <w:r>
+        <w:t>": "YOUR APP NAME",</w:t>
+      </w:r>
+    </w:p>
+    <w:p>
+      <w:r>
+        <w:t>  "name": "YOUR APP NAME - Restaurant Audit App",</w:t>
+      </w:r>
+    </w:p>
+    <w:p>
+      <w:r>
+        <w:t>  ...</w:t>
+      </w:r>
+    </w:p>
+    <w:p>
+      <w:r>
+        <w:lastRenderedPageBreak/>
+        <w:t>}</w:t>
+      </w:r>
+    </w:p>
+    <w:p>
+      <w:r>
+        <w:rPr>
+          <w:b/>
+          <w:bCs/>
+        </w:rPr>
+        <w:t>web/</w:t>
+      </w:r>
+      <w:proofErr w:type="spellStart"/>
+      <w:r>
+        <w:rPr>
+          <w:b/>
+          <w:bCs/>
+        </w:rPr>
+        <w:t>src</w:t>
+      </w:r>
+      <w:proofErr w:type="spellEnd"/>
+      <w:r>
+        <w:rPr>
+          <w:b/>
+          <w:bCs/>
+        </w:rPr>
+        <w:t>/components/Layout.js</w:t>
+      </w:r>
+      <w:r>
+        <w:t> - Line 176:</w:t>
+      </w:r>
+    </w:p>
+    <w:p>
+      <w:r>
+        <w:t>&lt;Typography </w:t>
+      </w:r>
+      <w:r>
+        <w:rPr>
+          <w:i/>
+          <w:iCs/>
+        </w:rPr>
+        <w:t>variant</w:t>
+      </w:r>
+      <w:r>
+        <w:t>="h6" </w:t>
+      </w:r>
+      <w:r>
+        <w:rPr>
+          <w:i/>
+          <w:iCs/>
+        </w:rPr>
+        <w:t>sx</w:t>
+      </w:r>
+      <w:proofErr w:type="gramStart"/>
+      <w:r>
+        <w:t>={{ fontWeight</w:t>
+      </w:r>
+      <w:proofErr w:type="gramEnd"/>
+      <w:r>
+        <w:t>: 700, color: 'white', letterSpacing: '-0.02em</w:t>
+      </w:r>
+      <w:proofErr w:type="gramStart"/>
+      <w:r>
+        <w:t>' }}&gt;</w:t>
+      </w:r>
+      <w:proofErr w:type="gramEnd"/>
+    </w:p>
+    <w:p>
+      <w:r>
+        <w:t>  YOUR APP NAME</w:t>
+      </w:r>
+    </w:p>
+    <w:p>
+      <w:r>
+        <w:t>&lt;/Typography&gt;</w:t>
+      </w:r>
+    </w:p>
+    <w:p>
+      <w:r>
+        <w:rPr>
+          <w:b/>
+          <w:bCs/>
+        </w:rPr>
+        <w:t>web/</w:t>
+      </w:r>
+      <w:proofErr w:type="spellStart"/>
+      <w:r>
+        <w:rPr>
+          <w:b/>
+          <w:bCs/>
+        </w:rPr>
+        <w:t>src</w:t>
+      </w:r>
+      <w:proofErr w:type="spellEnd"/>
+      <w:r>
+        <w:rPr>
+          <w:b/>
+          <w:bCs/>
+        </w:rPr>
+        <w:t>/pages/Login.js</w:t>
+      </w:r>
+      <w:r>
+        <w:t> - Line 151:</w:t>
+      </w:r>
+    </w:p>
+    <w:p>
+      <w:r>
+        <w:t>Audit </w:t>
+      </w:r>
+      <w:proofErr w:type="gramStart"/>
+      <w:r>
+        <w:t>Pro  →</w:t>
+      </w:r>
+      <w:proofErr w:type="gramEnd"/>
+      <w:r>
+        <w:t>  YOUR APP NAME</w:t>
+      </w:r>
+    </w:p>
+    <w:p>
+      <w:r>
+        <w:rPr>
+          <w:b/>
+          <w:bCs/>
+        </w:rPr>
+        <w:t>web/</w:t>
+      </w:r>
+      <w:proofErr w:type="spellStart"/>
+      <w:r>
+        <w:rPr>
+          <w:b/>
+          <w:bCs/>
+        </w:rPr>
+        <w:t>src</w:t>
+      </w:r>
+      <w:proofErr w:type="spellEnd"/>
+      <w:r>
+        <w:rPr>
+          <w:b/>
+          <w:bCs/>
+        </w:rPr>
+        <w:t>/pages/Register.js</w:t>
+      </w:r>
+      <w:r>
+        <w:t> - Similar location</w:t>
+      </w:r>
+    </w:p>
+    <w:p>
+      <w:r>
+        <w:pict w14:anchorId="26888A58">
+          <v:rect id="_x0000_i1043" style="width:0;height:.75pt" o:hralign="center" o:hrstd="t" o:hr="t" fillcolor="#a0a0a0" stroked="f"/>
+        </w:pict>
+      </w:r>
+    </w:p>
+    <w:p>
+      <w:pPr>
+        <w:rPr>
+          <w:b/>
+          <w:bCs/>
+        </w:rPr>
+      </w:pPr>
+      <w:r>
+        <w:rPr>
+          <w:b/>
+          <w:bCs/>
+        </w:rPr>
+        <w:t>2. MOBILE APP</w:t>
+      </w:r>
+    </w:p>
+    <w:p>
+      <w:pPr>
+        <w:rPr>
+          <w:b/>
+          <w:bCs/>
+        </w:rPr>
+      </w:pPr>
+      <w:r>
+        <w:rPr>
+          <w:b/>
+          <w:bCs/>
+        </w:rPr>
+        <w:t>Icon Files (Replace these)</w:t>
+      </w:r>
+    </w:p>
+    <w:tbl>
+      <w:tblPr>
+        <w:tblW w:w="7830" w:type="dxa"/>
+        <w:tblCellMar>
+          <w:top w:w="15" w:type="dxa"/>
+          <w:left w:w="15" w:type="dxa"/>
+          <w:bottom w:w="15" w:type="dxa"/>
+          <w:right w:w="15" w:type="dxa"/>
+        </w:tblCellMar>
+        <w:tblLook w:val="04A0" w:firstRow="1" w:lastRow="0" w:firstColumn="1" w:lastColumn="0" w:noHBand="0" w:noVBand="1"/>
+      </w:tblPr>
+      <w:tblGrid>
+        <w:gridCol w:w="3172"/>
+        <w:gridCol w:w="1428"/>
+        <w:gridCol w:w="3230"/>
+      </w:tblGrid>
+      <w:tr>
+        <w:trPr>
+          <w:tblHeader/>
+        </w:trPr>
+        <w:tc>
+          <w:tcPr>
+            <w:tcW w:w="0" w:type="auto"/>
+            <w:tcBorders>
+              <w:top w:val="single" w:sz="4" w:space="0" w:color="454545"/>
+              <w:left w:val="single" w:sz="4" w:space="0" w:color="454545"/>
+              <w:bottom w:val="single" w:sz="4" w:space="0" w:color="454545"/>
+              <w:right w:val="single" w:sz="4" w:space="0" w:color="454545"/>
+            </w:tcBorders>
+            <w:tcMar>
+              <w:top w:w="90" w:type="dxa"/>
+              <w:left w:w="195" w:type="dxa"/>
+              <w:bottom w:w="90" w:type="dxa"/>
+              <w:right w:w="195" w:type="dxa"/>
+            </w:tcMar>
+            <w:vAlign w:val="center"/>
+            <w:hideMark/>
+          </w:tcPr>
+          <w:p>
+            <w:pPr>
+              <w:rPr>
+                <w:b/>
+                <w:bCs/>
+              </w:rPr>
+            </w:pPr>
+            <w:r>
+              <w:rPr>
+                <w:b/>
+                <w:bCs/>
+              </w:rPr>
+              <w:t>File</w:t>
+            </w:r>
+          </w:p>
+        </w:tc>
+        <w:tc>
+          <w:tcPr>
+            <w:tcW w:w="0" w:type="auto"/>
+            <w:tcBorders>
+              <w:top w:val="single" w:sz="4" w:space="0" w:color="454545"/>
+              <w:left w:val="single" w:sz="4" w:space="0" w:color="454545"/>
+              <w:bottom w:val="single" w:sz="4" w:space="0" w:color="454545"/>
+              <w:right w:val="single" w:sz="4" w:space="0" w:color="454545"/>
+            </w:tcBorders>
+            <w:tcMar>
+              <w:top w:w="90" w:type="dxa"/>
+              <w:left w:w="195" w:type="dxa"/>
+              <w:bottom w:w="90" w:type="dxa"/>
+              <w:right w:w="195" w:type="dxa"/>
+            </w:tcMar>
+            <w:vAlign w:val="center"/>
+            <w:hideMark/>
+          </w:tcPr>
+          <w:p>
+            <w:pPr>
+              <w:rPr>
+                <w:b/>
+                <w:bCs/>
+              </w:rPr>
+            </w:pPr>
+            <w:r>
+              <w:rPr>
+                <w:b/>
+                <w:bCs/>
+              </w:rPr>
+              <w:t>Size</w:t>
+            </w:r>
+          </w:p>
+        </w:tc>
+        <w:tc>
+          <w:tcPr>
+            <w:tcW w:w="0" w:type="auto"/>
+            <w:tcBorders>
+              <w:top w:val="single" w:sz="4" w:space="0" w:color="454545"/>
+              <w:left w:val="single" w:sz="4" w:space="0" w:color="454545"/>
+              <w:bottom w:val="single" w:sz="4" w:space="0" w:color="454545"/>
+              <w:right w:val="single" w:sz="4" w:space="0" w:color="454545"/>
+            </w:tcBorders>
+            <w:tcMar>
+              <w:top w:w="90" w:type="dxa"/>
+              <w:left w:w="195" w:type="dxa"/>
+              <w:bottom w:w="90" w:type="dxa"/>
+              <w:right w:w="195" w:type="dxa"/>
+            </w:tcMar>
+            <w:vAlign w:val="center"/>
+            <w:hideMark/>
+          </w:tcPr>
+          <w:p>
+            <w:pPr>
+              <w:rPr>
+                <w:b/>
+                <w:bCs/>
+              </w:rPr>
+            </w:pPr>
+            <w:r>
+              <w:rPr>
+                <w:b/>
+                <w:bCs/>
+              </w:rPr>
+              <w:t>Purpose</w:t>
+            </w:r>
+          </w:p>
+        </w:tc>
+      </w:tr>
+      <w:tr>
+        <w:tc>
+          <w:tcPr>
+            <w:tcW w:w="0" w:type="auto"/>
+            <w:tcBorders>
+              <w:top w:val="single" w:sz="4" w:space="0" w:color="454545"/>
+              <w:left w:val="single" w:sz="4" w:space="0" w:color="454545"/>
+              <w:bottom w:val="single" w:sz="4" w:space="0" w:color="454545"/>
+              <w:right w:val="single" w:sz="4" w:space="0" w:color="454545"/>
+            </w:tcBorders>
+            <w:tcMar>
+              <w:top w:w="90" w:type="dxa"/>
+              <w:left w:w="195" w:type="dxa"/>
+              <w:bottom w:w="90" w:type="dxa"/>
+              <w:right w:w="195" w:type="dxa"/>
+            </w:tcMar>
+            <w:vAlign w:val="center"/>
+            <w:hideMark/>
+          </w:tcPr>
+          <w:p>
+            <w:r>
+              <w:t>mobile/assets/icon.png</w:t>
+            </w:r>
+          </w:p>
+        </w:tc>
+        <w:tc>
+          <w:tcPr>
+            <w:tcW w:w="0" w:type="auto"/>
+            <w:tcBorders>
+              <w:top w:val="single" w:sz="4" w:space="0" w:color="454545"/>
+              <w:left w:val="single" w:sz="4" w:space="0" w:color="454545"/>
+              <w:bottom w:val="single" w:sz="4" w:space="0" w:color="454545"/>
+              <w:right w:val="single" w:sz="4" w:space="0" w:color="454545"/>
+            </w:tcBorders>
+            <w:tcMar>
+              <w:top w:w="90" w:type="dxa"/>
+              <w:left w:w="195" w:type="dxa"/>
+              <w:bottom w:w="90" w:type="dxa"/>
+              <w:right w:w="195" w:type="dxa"/>
+            </w:tcMar>
+            <w:vAlign w:val="center"/>
+            <w:hideMark/>
+          </w:tcPr>
+          <w:p>
+            <w:r>
+              <w:t>1024x1024</w:t>
+            </w:r>
+          </w:p>
+        </w:tc>
+        <w:tc>
+          <w:tcPr>
+            <w:tcW w:w="0" w:type="auto"/>
+            <w:tcBorders>
+              <w:top w:val="single" w:sz="4" w:space="0" w:color="454545"/>
+              <w:left w:val="single" w:sz="4" w:space="0" w:color="454545"/>
+              <w:bottom w:val="single" w:sz="4" w:space="0" w:color="454545"/>
+              <w:right w:val="single" w:sz="4" w:space="0" w:color="454545"/>
+            </w:tcBorders>
+            <w:tcMar>
+              <w:top w:w="90" w:type="dxa"/>
+              <w:left w:w="195" w:type="dxa"/>
+              <w:bottom w:w="90" w:type="dxa"/>
+              <w:right w:w="195" w:type="dxa"/>
+            </w:tcMar>
+            <w:vAlign w:val="center"/>
+            <w:hideMark/>
+          </w:tcPr>
+          <w:p>
+            <w:r>
+              <w:t>Main app icon</w:t>
+            </w:r>
+          </w:p>
+        </w:tc>
+      </w:tr>
+      <w:tr>
+        <w:tc>
+          <w:tcPr>
+            <w:tcW w:w="0" w:type="auto"/>
+            <w:tcBorders>
+              <w:top w:val="single" w:sz="4" w:space="0" w:color="454545"/>
+              <w:left w:val="single" w:sz="4" w:space="0" w:color="454545"/>
+              <w:bottom w:val="single" w:sz="4" w:space="0" w:color="454545"/>
+              <w:right w:val="single" w:sz="4" w:space="0" w:color="454545"/>
+            </w:tcBorders>
+            <w:tcMar>
+              <w:top w:w="90" w:type="dxa"/>
+              <w:left w:w="195" w:type="dxa"/>
+              <w:bottom w:w="90" w:type="dxa"/>
+              <w:right w:w="195" w:type="dxa"/>
+            </w:tcMar>
+            <w:vAlign w:val="center"/>
+            <w:hideMark/>
+          </w:tcPr>
+          <w:p>
+            <w:r>
+              <w:t>mobile/assets/splash.png</w:t>
+            </w:r>
+          </w:p>
+        </w:tc>
+        <w:tc>
+          <w:tcPr>
+            <w:tcW w:w="0" w:type="auto"/>
+            <w:tcBorders>
+              <w:top w:val="single" w:sz="4" w:space="0" w:color="454545"/>
+              <w:left w:val="single" w:sz="4" w:space="0" w:color="454545"/>
+              <w:bottom w:val="single" w:sz="4" w:space="0" w:color="454545"/>
+              <w:right w:val="single" w:sz="4" w:space="0" w:color="454545"/>
+            </w:tcBorders>
+            <w:tcMar>
+              <w:top w:w="90" w:type="dxa"/>
+              <w:left w:w="195" w:type="dxa"/>
+              <w:bottom w:w="90" w:type="dxa"/>
+              <w:right w:w="195" w:type="dxa"/>
+            </w:tcMar>
+            <w:vAlign w:val="center"/>
+            <w:hideMark/>
+          </w:tcPr>
+          <w:p>
+            <w:r>
+              <w:t>1284x2778</w:t>
+            </w:r>
+          </w:p>
+        </w:tc>
+        <w:tc>
+          <w:tcPr>
+            <w:tcW w:w="0" w:type="auto"/>
+            <w:tcBorders>
+              <w:top w:val="single" w:sz="4" w:space="0" w:color="454545"/>
+              <w:left w:val="single" w:sz="4" w:space="0" w:color="454545"/>
+              <w:bottom w:val="single" w:sz="4" w:space="0" w:color="454545"/>
+              <w:right w:val="single" w:sz="4" w:space="0" w:color="454545"/>
+            </w:tcBorders>
+            <w:tcMar>
+              <w:top w:w="90" w:type="dxa"/>
+              <w:left w:w="195" w:type="dxa"/>
+              <w:bottom w:w="90" w:type="dxa"/>
+              <w:right w:w="195" w:type="dxa"/>
+            </w:tcMar>
+            <w:vAlign w:val="center"/>
+            <w:hideMark/>
+          </w:tcPr>
+          <w:p>
+            <w:r>
+              <w:t>Splash/loading screen</w:t>
+            </w:r>
+          </w:p>
+        </w:tc>
+      </w:tr>
+      <w:tr>
+        <w:tc>
+          <w:tcPr>
+            <w:tcW w:w="0" w:type="auto"/>
+            <w:tcBorders>
+              <w:top w:val="single" w:sz="4" w:space="0" w:color="454545"/>
+              <w:left w:val="single" w:sz="4" w:space="0" w:color="454545"/>
+              <w:bottom w:val="single" w:sz="4" w:space="0" w:color="454545"/>
+              <w:right w:val="single" w:sz="4" w:space="0" w:color="454545"/>
+            </w:tcBorders>
+            <w:tcMar>
+              <w:top w:w="90" w:type="dxa"/>
+              <w:left w:w="195" w:type="dxa"/>
+              <w:bottom w:w="90" w:type="dxa"/>
+              <w:right w:w="195" w:type="dxa"/>
+            </w:tcMar>
+            <w:vAlign w:val="center"/>
+            <w:hideMark/>
+          </w:tcPr>
+          <w:p>
+            <w:r>
+              <w:t>mobile/assets/adaptive-icon.png</w:t>
+            </w:r>
+          </w:p>
+        </w:tc>
+        <w:tc>
+          <w:tcPr>
+            <w:tcW w:w="0" w:type="auto"/>
+            <w:tcBorders>
+              <w:top w:val="single" w:sz="4" w:space="0" w:color="454545"/>
+              <w:left w:val="single" w:sz="4" w:space="0" w:color="454545"/>
+              <w:bottom w:val="single" w:sz="4" w:space="0" w:color="454545"/>
+              <w:right w:val="single" w:sz="4" w:space="0" w:color="454545"/>
+            </w:tcBorders>
+            <w:tcMar>
+              <w:top w:w="90" w:type="dxa"/>
+              <w:left w:w="195" w:type="dxa"/>
+              <w:bottom w:w="90" w:type="dxa"/>
+              <w:right w:w="195" w:type="dxa"/>
+            </w:tcMar>
+            <w:vAlign w:val="center"/>
+            <w:hideMark/>
+          </w:tcPr>
+          <w:p>
+            <w:r>
+              <w:t>1024x1024</w:t>
+            </w:r>
+          </w:p>
+        </w:tc>
+        <w:tc>
+          <w:tcPr>
+            <w:tcW w:w="0" w:type="auto"/>
+            <w:tcBorders>
+              <w:top w:val="single" w:sz="4" w:space="0" w:color="454545"/>
+              <w:left w:val="single" w:sz="4" w:space="0" w:color="454545"/>
+              <w:bottom w:val="single" w:sz="4" w:space="0" w:color="454545"/>
+              <w:right w:val="single" w:sz="4" w:space="0" w:color="454545"/>
+            </w:tcBorders>
+            <w:tcMar>
+              <w:top w:w="90" w:type="dxa"/>
+              <w:left w:w="195" w:type="dxa"/>
+              <w:bottom w:w="90" w:type="dxa"/>
+              <w:right w:w="195" w:type="dxa"/>
+            </w:tcMar>
+            <w:vAlign w:val="center"/>
+            <w:hideMark/>
+          </w:tcPr>
+          <w:p>
+            <w:r>
+              <w:t>Android adaptive icon</w:t>
+            </w:r>
+          </w:p>
+        </w:tc>
+      </w:tr>
+      <w:tr>
+        <w:tc>
+          <w:tcPr>
+            <w:tcW w:w="0" w:type="auto"/>
+            <w:tcBorders>
+              <w:top w:val="single" w:sz="4" w:space="0" w:color="454545"/>
+              <w:left w:val="single" w:sz="4" w:space="0" w:color="454545"/>
+              <w:bottom w:val="single" w:sz="4" w:space="0" w:color="454545"/>
+              <w:right w:val="single" w:sz="4" w:space="0" w:color="454545"/>
+            </w:tcBorders>
+            <w:tcMar>
+              <w:top w:w="90" w:type="dxa"/>
+              <w:left w:w="195" w:type="dxa"/>
+              <w:bottom w:w="90" w:type="dxa"/>
+              <w:right w:w="195" w:type="dxa"/>
+            </w:tcMar>
+            <w:vAlign w:val="center"/>
+            <w:hideMark/>
+          </w:tcPr>
+          <w:p>
+            <w:r>
+              <w:t>mobile/assets/notification-icon.png</w:t>
+            </w:r>
+          </w:p>
+        </w:tc>
+        <w:tc>
+          <w:tcPr>
+            <w:tcW w:w="0" w:type="auto"/>
+            <w:tcBorders>
+              <w:top w:val="single" w:sz="4" w:space="0" w:color="454545"/>
+              <w:left w:val="single" w:sz="4" w:space="0" w:color="454545"/>
+              <w:bottom w:val="single" w:sz="4" w:space="0" w:color="454545"/>
+              <w:right w:val="single" w:sz="4" w:space="0" w:color="454545"/>
+            </w:tcBorders>
+            <w:tcMar>
+              <w:top w:w="90" w:type="dxa"/>
+              <w:left w:w="195" w:type="dxa"/>
+              <w:bottom w:w="90" w:type="dxa"/>
+              <w:right w:w="195" w:type="dxa"/>
+            </w:tcMar>
+            <w:vAlign w:val="center"/>
+            <w:hideMark/>
+          </w:tcPr>
+          <w:p>
+            <w:r>
+              <w:t>96x96</w:t>
+            </w:r>
+          </w:p>
+        </w:tc>
+        <w:tc>
+          <w:tcPr>
+            <w:tcW w:w="0" w:type="auto"/>
+            <w:tcBorders>
+              <w:top w:val="single" w:sz="4" w:space="0" w:color="454545"/>
+              <w:left w:val="single" w:sz="4" w:space="0" w:color="454545"/>
+              <w:bottom w:val="single" w:sz="4" w:space="0" w:color="454545"/>
+              <w:right w:val="single" w:sz="4" w:space="0" w:color="454545"/>
+            </w:tcBorders>
+            <w:tcMar>
+              <w:top w:w="90" w:type="dxa"/>
+              <w:left w:w="195" w:type="dxa"/>
+              <w:bottom w:w="90" w:type="dxa"/>
+              <w:right w:w="195" w:type="dxa"/>
+            </w:tcMar>
+            <w:vAlign w:val="center"/>
+            <w:hideMark/>
+          </w:tcPr>
+          <w:p>
+            <w:r>
+              <w:t>Notification icon (white on transparent)</w:t>
+            </w:r>
+          </w:p>
+        </w:tc>
+      </w:tr>
+    </w:tbl>
+    <w:p>
+      <w:pPr>
+        <w:rPr>
+          <w:b/>
+          <w:bCs/>
+        </w:rPr>
+      </w:pPr>
+      <w:r>
+        <w:rPr>
+          <w:b/>
+          <w:bCs/>
+        </w:rPr>
+        <w:t>App Name - Change in these files:</w:t>
+      </w:r>
+    </w:p>
+    <w:p>
+      <w:r>
+        <w:rPr>
+          <w:b/>
+          <w:bCs/>
+        </w:rPr>
+        <w:t>mobile/</w:t>
+      </w:r>
+      <w:proofErr w:type="spellStart"/>
+      <w:r>
+        <w:rPr>
+          <w:b/>
+          <w:bCs/>
+        </w:rPr>
+        <w:t>app.json</w:t>
+      </w:r>
+      <w:proofErr w:type="spellEnd"/>
+      <w:r>
+        <w:t> - Lines 3-4:</w:t>
+      </w:r>
+    </w:p>
+    <w:p>
+      <w:r>
+        <w:t>{</w:t>
+      </w:r>
+    </w:p>
+    <w:p>
+      <w:r>
+        <w:t>  "expo": {</w:t>
+      </w:r>
+    </w:p>
+    <w:p>
+      <w:r>
+        <w:t>    "name": "YOUR APP NAME",</w:t>
+      </w:r>
+    </w:p>
+    <w:p>
+      <w:r>
+        <w:t>    "slug": "your-app-name",</w:t>
+      </w:r>
+    </w:p>
+    <w:p>
+      <w:r>
+        <w:t>    ...</w:t>
+      </w:r>
+    </w:p>
+    <w:p>
+      <w:r>
+        <w:t>  }</w:t>
+      </w:r>
+    </w:p>
+    <w:p>
+      <w:r>
+        <w:t>}</w:t>
+      </w:r>
+    </w:p>
+    <w:p>
+      <w:r>
+        <w:rPr>
+          <w:b/>
+          <w:bCs/>
+        </w:rPr>
+        <w:t>mobile/</w:t>
+      </w:r>
+      <w:proofErr w:type="spellStart"/>
+      <w:r>
+        <w:rPr>
+          <w:b/>
+          <w:bCs/>
+        </w:rPr>
+        <w:t>src</w:t>
+      </w:r>
+      <w:proofErr w:type="spellEnd"/>
+      <w:r>
+        <w:rPr>
+          <w:b/>
+          <w:bCs/>
+        </w:rPr>
+        <w:t>/screens/LoginScreen.js</w:t>
+      </w:r>
+      <w:r>
+        <w:t> - Lines 128, 243:</w:t>
+      </w:r>
+    </w:p>
+    <w:p>
+      <w:r>
+        <w:t>&lt;Text </w:t>
+      </w:r>
+      <w:r>
+        <w:rPr>
+          <w:i/>
+          <w:iCs/>
+        </w:rPr>
+        <w:t>style</w:t>
+      </w:r>
+      <w:r>
+        <w:t>={</w:t>
+      </w:r>
+      <w:proofErr w:type="spellStart"/>
+      <w:proofErr w:type="gramStart"/>
+      <w:r>
+        <w:t>styles.title</w:t>
+      </w:r>
+      <w:proofErr w:type="spellEnd"/>
+      <w:proofErr w:type="gramEnd"/>
+      <w:r>
+        <w:t>}&gt;YOUR APP NAME&lt;/Text&gt;</w:t>
+      </w:r>
+    </w:p>
+    <w:p>
+      <w:r>
+        <w:t>...</w:t>
+      </w:r>
+    </w:p>
+    <w:p>
+      <w:r>
+        <w:lastRenderedPageBreak/>
+        <w:t>&lt;Text </w:t>
+      </w:r>
+      <w:r>
+        <w:rPr>
+          <w:i/>
+          <w:iCs/>
+        </w:rPr>
+        <w:t>style</w:t>
+      </w:r>
+      <w:r>
+        <w:t>={</w:t>
+      </w:r>
+      <w:proofErr w:type="gramStart"/>
+      <w:r>
+        <w:t>styles.footer</w:t>
+      </w:r>
+      <w:proofErr w:type="gramEnd"/>
+      <w:r>
+        <w:t>}&gt;© 2025 YOUR APP NAME. All rights </w:t>
+      </w:r>
+      <w:proofErr w:type="gramStart"/>
+      <w:r>
+        <w:t>reserved.&lt;</w:t>
+      </w:r>
+      <w:proofErr w:type="gramEnd"/>
+      <w:r>
+        <w:t>/Text&gt;</w:t>
+      </w:r>
+    </w:p>
+    <w:p>
+      <w:r>
+        <w:rPr>
+          <w:b/>
+          <w:bCs/>
+        </w:rPr>
+        <w:t>mobile/</w:t>
+      </w:r>
+      <w:proofErr w:type="spellStart"/>
+      <w:r>
+        <w:rPr>
+          <w:b/>
+          <w:bCs/>
+        </w:rPr>
+        <w:t>src</w:t>
+      </w:r>
+      <w:proofErr w:type="spellEnd"/>
+      <w:r>
+        <w:rPr>
+          <w:b/>
+          <w:bCs/>
+        </w:rPr>
+        <w:t>/screens/RegisterScreen.js</w:t>
+      </w:r>
+      <w:r>
+        <w:t> - Line 200</w:t>
+      </w:r>
+      <w:r>
+        <w:rPr>
+          <w:b/>
+          <w:bCs/>
+        </w:rPr>
+        <w:t>mobile/</w:t>
+      </w:r>
+      <w:proofErr w:type="spellStart"/>
+      <w:r>
+        <w:rPr>
+          <w:b/>
+          <w:bCs/>
+        </w:rPr>
+        <w:t>src</w:t>
+      </w:r>
+      <w:proofErr w:type="spellEnd"/>
+      <w:r>
+        <w:rPr>
+          <w:b/>
+          <w:bCs/>
+        </w:rPr>
+        <w:t>/screens/ProfileScreen.js</w:t>
+      </w:r>
+      <w:r>
+        <w:t> - Lines 398, 571, 588, 608</w:t>
+      </w:r>
+    </w:p>
+    <w:p>
+      <w:r>
+        <w:pict w14:anchorId="5F300E49">
+          <v:rect id="_x0000_i1044" style="width:0;height:.75pt" o:hralign="center" o:hrstd="t" o:hr="t" fillcolor="#a0a0a0" stroked="f"/>
+        </w:pict>
+      </w:r>
+    </w:p>
+    <w:p>
+      <w:pPr>
+        <w:rPr>
+          <w:b/>
+          <w:bCs/>
+        </w:rPr>
+      </w:pPr>
+      <w:r>
+        <w:rPr>
+          <w:b/>
+          <w:bCs/>
+        </w:rPr>
+        <w:t>3. Quick Steps to Rebrand</w:t>
+      </w:r>
+    </w:p>
+    <w:p>
+      <w:pPr>
+        <w:rPr>
+          <w:b/>
+          <w:bCs/>
+        </w:rPr>
+      </w:pPr>
+      <w:r>
+        <w:rPr>
+          <w:b/>
+          <w:bCs/>
+        </w:rPr>
+        <w:t>Step 1: Create Your Logo Files</w:t>
+      </w:r>
+    </w:p>
+    <w:p>
+      <w:pPr>
+        <w:numPr>
+          <w:ilvl w:val="0"/>
+          <w:numId w:val="6"/>
+        </w:numPr>
+      </w:pPr>
+      <w:r>
+        <w:t>Use tools like </w:t>
+      </w:r>
+      <w:r>
+        <w:rPr>
+          <w:b/>
+          <w:bCs/>
+        </w:rPr>
+        <w:t>Canva</w:t>
+      </w:r>
+      <w:r>
+        <w:t>, </w:t>
+      </w:r>
+      <w:r>
+        <w:rPr>
+          <w:b/>
+          <w:bCs/>
+        </w:rPr>
+        <w:t>Figma</w:t>
+      </w:r>
+      <w:r>
+        <w:t>, or </w:t>
+      </w:r>
+      <w:r>
+        <w:rPr>
+          <w:b/>
+          <w:bCs/>
+        </w:rPr>
+        <w:t>Adobe Illustrator</w:t>
+      </w:r>
+    </w:p>
+    <w:p>
+      <w:pPr>
+        <w:numPr>
+          <w:ilvl w:val="0"/>
+          <w:numId w:val="7"/>
+        </w:numPr>
+      </w:pPr>
+      <w:r>
+        <w:t>For mobile, run:</w:t>
+      </w:r>
+    </w:p>
+    <w:p>
+      <w:r>
+        <w:t>  cd mobile/assets</w:t>
+      </w:r>
+    </w:p>
+    <w:p>
+      <w:r>
+        <w:t>  node generate-icons.js</w:t>
+      </w:r>
+    </w:p>
+    <w:p>
+      <w:pPr>
+        <w:rPr>
+          <w:b/>
+          <w:bCs/>
+        </w:rPr>
+      </w:pPr>
+      <w:r>
+        <w:rPr>
+          <w:b/>
+          <w:bCs/>
+        </w:rPr>
+        <w:t>Step 2: Replace All "Audit Pro" Text</w:t>
+      </w:r>
+    </w:p>
+    <w:p>
+      <w:r>
+        <w:t>Run this command to find all occurrences:</w:t>
+      </w:r>
+    </w:p>
+    <w:p>
+      <w:r>
+        <w:t>grep -r "Audit Pro" --include="*.</w:t>
+      </w:r>
+      <w:proofErr w:type="spellStart"/>
+      <w:r>
+        <w:t>js</w:t>
+      </w:r>
+      <w:proofErr w:type="spellEnd"/>
+      <w:r>
+        <w:t>" --include="</w:t>
+      </w:r>
+      <w:proofErr w:type="gramStart"/>
+      <w:r>
+        <w:t>*.</w:t>
+      </w:r>
+      <w:proofErr w:type="spellStart"/>
+      <w:r>
+        <w:t>json</w:t>
+      </w:r>
+      <w:proofErr w:type="spellEnd"/>
+      <w:proofErr w:type="gramEnd"/>
+      <w:r>
+        <w:t>" --include="*.html"</w:t>
+      </w:r>
+    </w:p>
+    <w:p>
+      <w:pPr>
+        <w:rPr>
+          <w:b/>
+          <w:bCs/>
+        </w:rPr>
+      </w:pPr>
+      <w:r>
+        <w:rPr>
+          <w:b/>
+          <w:bCs/>
+        </w:rPr>
+        <w:t>Step 3: Update </w:t>
+      </w:r>
+      <w:proofErr w:type="spellStart"/>
+      <w:r>
+        <w:rPr>
+          <w:b/>
+          <w:bCs/>
+        </w:rPr>
+        <w:t>Colors</w:t>
+      </w:r>
+      <w:proofErr w:type="spellEnd"/>
+      <w:r>
+        <w:rPr>
+          <w:b/>
+          <w:bCs/>
+        </w:rPr>
+        <w:t> (Optional)</w:t>
+      </w:r>
+    </w:p>
+    <w:p>
+      <w:r>
+        <w:t>The primary </w:t>
+      </w:r>
+      <w:proofErr w:type="spellStart"/>
+      <w:r>
+        <w:t>color</w:t>
+      </w:r>
+      <w:proofErr w:type="spellEnd"/>
+      <w:r>
+        <w:t> #0d9488 (teal) appears in:</w:t>
+      </w:r>
+    </w:p>
+    <w:p>
+      <w:pPr>
+        <w:numPr>
+          <w:ilvl w:val="0"/>
+          <w:numId w:val="8"/>
+        </w:numPr>
+      </w:pPr>
+      <w:r>
+        <w:t>mobile/</w:t>
+      </w:r>
+      <w:proofErr w:type="spellStart"/>
+      <w:r>
+        <w:t>app.json</w:t>
+      </w:r>
+      <w:proofErr w:type="spellEnd"/>
+      <w:r>
+        <w:t> (splash background, icon background)</w:t>
+      </w:r>
+    </w:p>
+    <w:p>
+      <w:pPr>
+        <w:numPr>
+          <w:ilvl w:val="0"/>
+          <w:numId w:val="9"/>
+        </w:numPr>
+      </w:pPr>
+      <w:r>
+        <w:t>web/public/index.html (theme </w:t>
+      </w:r>
+      <w:proofErr w:type="spellStart"/>
+      <w:r>
+        <w:t>color</w:t>
+      </w:r>
+      <w:proofErr w:type="spellEnd"/>
+      <w:r>
+        <w:t>)</w:t>
+      </w:r>
+    </w:p>
+    <w:p>
+      <w:pPr>
+        <w:numPr>
+          <w:ilvl w:val="0"/>
+          <w:numId w:val="10"/>
+        </w:numPr>
+      </w:pPr>
+      <w:r>
+        <w:t>web/public/</w:t>
+      </w:r>
+      <w:proofErr w:type="spellStart"/>
+      <w:r>
+        <w:t>manifest.json</w:t>
+      </w:r>
+      <w:proofErr w:type="spellEnd"/>
+      <w:r>
+        <w:t xml:space="preserve"> (theme </w:t>
+      </w:r>
+      <w:proofErr w:type="spellStart"/>
+      <w:r>
+        <w:t>color</w:t>
+      </w:r>
+      <w:proofErr w:type="spellEnd"/>
+      <w:r>
+        <w:t>)</w:t>
+      </w:r>
+    </w:p>
+    <w:p>
+      <w:pPr>
+        <w:numPr>
+          <w:ilvl w:val="0"/>
+          <w:numId w:val="11"/>
+        </w:numPr>
+      </w:pPr>
+      <w:r>
+        <w:t>Theme config files</w:t>
+      </w:r>
+    </w:p>
+    <w:p>
+      <w:pPr>
+        <w:rPr>
+          <w:b/>
+          <w:bCs/>
+        </w:rPr>
+      </w:pPr>
+      <w:r>
+        <w:rPr>
+          <w:b/>
+          <w:bCs/>
+        </w:rPr>
+        <w:t>Step 4: Rebuild Apps</w:t>
+      </w:r>
+    </w:p>
+    <w:p>
+      <w:r>
+        <w:rPr>
+          <w:i/>
+          <w:iCs/>
+        </w:rPr>
+        <w:t># Web</w:t>
+      </w:r>
+    </w:p>
+    <w:p>
+      <w:r>
+        <w:t>cd web &amp;&amp; </w:t>
+      </w:r>
+      <w:proofErr w:type="spellStart"/>
+      <w:r>
+        <w:t>npm</w:t>
+      </w:r>
+      <w:proofErr w:type="spellEnd"/>
+      <w:r>
+        <w:t> run build</w:t>
+      </w:r>
+    </w:p>
+    <w:p>
+      <w:r>
+        <w:rPr>
+          <w:i/>
+          <w:iCs/>
+        </w:rPr>
+        <w:t># Mobile</w:t>
+      </w:r>
+    </w:p>
+    <w:p>
+      <w:r>
+        <w:t>cd mobile &amp;&amp; </w:t>
+      </w:r>
+      <w:proofErr w:type="spellStart"/>
+      <w:r>
+        <w:t>npx</w:t>
+      </w:r>
+      <w:proofErr w:type="spellEnd"/>
+      <w:r>
+        <w:t> expo </w:t>
+      </w:r>
+      <w:proofErr w:type="spellStart"/>
+      <w:proofErr w:type="gramStart"/>
+      <w:r>
+        <w:t>build:android</w:t>
+      </w:r>
+      <w:proofErr w:type="spellEnd"/>
+      <w:proofErr w:type="gramEnd"/>
+      <w:r>
+        <w:t>  </w:t>
+      </w:r>
+      <w:r>
+        <w:rPr>
+          <w:i/>
+          <w:iCs/>
+        </w:rPr>
+        <w:t># or </w:t>
+      </w:r>
+      <w:proofErr w:type="spellStart"/>
+      <w:proofErr w:type="gramStart"/>
+      <w:r>
+        <w:rPr>
+          <w:i/>
+          <w:iCs/>
+        </w:rPr>
+        <w:t>build:ios</w:t>
+      </w:r>
+      <w:proofErr w:type="spellEnd"/>
+      <w:proofErr w:type="gramEnd"/>
+    </w:p>
+    <w:p>
+      <w:r>
+        <w:pict w14:anchorId="51A0E8D3">
+          <v:rect id="_x0000_i1045" style="width:0;height:.75pt" o:hralign="center" o:hrstd="t" o:hr="t" fillcolor="#a0a0a0" stroked="f"/>
+        </w:pict>
+      </w:r>
+    </w:p>
+    <w:p>
+      <w:pPr>
+        <w:rPr>
+          <w:b/>
+          <w:bCs/>
+        </w:rPr>
+      </w:pPr>
+      <w:r>
+        <w:rPr>
+          <w:b/>
+          <w:bCs/>
+        </w:rPr>
+        <w:t>Summary of Files to Edit</w:t>
+      </w:r>
+    </w:p>
+    <w:tbl>
+      <w:tblPr>
+        <w:tblW w:w="7830" w:type="dxa"/>
+        <w:shd w:val="clear" w:color="auto" w:fill="141414"/>
+        <w:tblCellMar>
+          <w:top w:w="15" w:type="dxa"/>
+          <w:left w:w="15" w:type="dxa"/>
+          <w:bottom w:w="15" w:type="dxa"/>
+          <w:right w:w="15" w:type="dxa"/>
+        </w:tblCellMar>
+        <w:tblLook w:val="04A0" w:firstRow="1" w:lastRow="0" w:firstColumn="1" w:lastColumn="0" w:noHBand="0" w:noVBand="1"/>
+      </w:tblPr>
+      <w:tblGrid>
+        <w:gridCol w:w="875"/>
+        <w:gridCol w:w="712"/>
+        <w:gridCol w:w="7429"/>
+      </w:tblGrid>
+      <w:tr>
+        <w:trPr>
+          <w:tblHeader/>
+        </w:trPr>
+        <w:tc>
+          <w:tcPr>
+            <w:tcW w:w="0" w:type="auto"/>
+            <w:tcBorders>
+              <w:top w:val="single" w:sz="4" w:space="0" w:color="454545"/>
+              <w:left w:val="single" w:sz="4" w:space="0" w:color="454545"/>
+              <w:bottom w:val="single" w:sz="4" w:space="0" w:color="454545"/>
+              <w:right w:val="single" w:sz="4" w:space="0" w:color="454545"/>
+            </w:tcBorders>
+            <w:shd w:val="clear" w:color="auto" w:fill="141414"/>
+            <w:tcMar>
+              <w:top w:w="90" w:type="dxa"/>
+              <w:left w:w="195" w:type="dxa"/>
+              <w:bottom w:w="90" w:type="dxa"/>
+              <w:right w:w="195" w:type="dxa"/>
+            </w:tcMar>
+            <w:vAlign w:val="center"/>
+            <w:hideMark/>
+          </w:tcPr>
+          <w:p>
+            <w:pPr>
+              <w:rPr>
+                <w:b/>
+                <w:bCs/>
+              </w:rPr>
+            </w:pPr>
+            <w:r>
+              <w:rPr>
+                <w:b/>
+                <w:bCs/>
+              </w:rPr>
+              <w:t>Platform</w:t>
+            </w:r>
+          </w:p>
+        </w:tc>
+        <w:tc>
+          <w:tcPr>
+            <w:tcW w:w="0" w:type="auto"/>
+            <w:tcBorders>
+              <w:top w:val="single" w:sz="4" w:space="0" w:color="454545"/>
+              <w:left w:val="single" w:sz="4" w:space="0" w:color="454545"/>
+              <w:bottom w:val="single" w:sz="4" w:space="0" w:color="454545"/>
+              <w:right w:val="single" w:sz="4" w:space="0" w:color="454545"/>
+            </w:tcBorders>
+            <w:shd w:val="clear" w:color="auto" w:fill="141414"/>
+            <w:tcMar>
+              <w:top w:w="90" w:type="dxa"/>
+              <w:left w:w="195" w:type="dxa"/>
+              <w:bottom w:w="90" w:type="dxa"/>
+              <w:right w:w="195" w:type="dxa"/>
+            </w:tcMar>
+            <w:vAlign w:val="center"/>
+            <w:hideMark/>
+          </w:tcPr>
+          <w:p>
+            <w:pPr>
+              <w:rPr>
+                <w:b/>
+                <w:bCs/>
+              </w:rPr>
+            </w:pPr>
+            <w:r>
+              <w:rPr>
+                <w:b/>
+                <w:bCs/>
+              </w:rPr>
+              <w:t>Type</w:t>
+            </w:r>
+          </w:p>
+        </w:tc>
+        <w:tc>
+          <w:tcPr>
+            <w:tcW w:w="0" w:type="auto"/>
+            <w:tcBorders>
+              <w:top w:val="single" w:sz="4" w:space="0" w:color="454545"/>
+              <w:left w:val="single" w:sz="4" w:space="0" w:color="454545"/>
+              <w:bottom w:val="single" w:sz="4" w:space="0" w:color="454545"/>
+              <w:right w:val="single" w:sz="4" w:space="0" w:color="454545"/>
+            </w:tcBorders>
+            <w:shd w:val="clear" w:color="auto" w:fill="141414"/>
+            <w:tcMar>
+              <w:top w:w="90" w:type="dxa"/>
+              <w:left w:w="195" w:type="dxa"/>
+              <w:bottom w:w="90" w:type="dxa"/>
+              <w:right w:w="195" w:type="dxa"/>
+            </w:tcMar>
+            <w:vAlign w:val="center"/>
+            <w:hideMark/>
+          </w:tcPr>
+          <w:p>
+            <w:pPr>
+              <w:rPr>
+                <w:b/>
+                <w:bCs/>
+              </w:rPr>
+            </w:pPr>
+            <w:r>
+              <w:rPr>
+                <w:b/>
+                <w:bCs/>
+              </w:rPr>
+              <w:t>Files</w:t>
+            </w:r>
+          </w:p>
+        </w:tc>
+      </w:tr>
+      <w:tr>
+        <w:tc>
+          <w:tcPr>
+            <w:tcW w:w="0" w:type="auto"/>
+            <w:tcBorders>
+              <w:top w:val="single" w:sz="4" w:space="0" w:color="454545"/>
+              <w:left w:val="single" w:sz="4" w:space="0" w:color="454545"/>
+              <w:bottom w:val="single" w:sz="4" w:space="0" w:color="454545"/>
+              <w:right w:val="single" w:sz="4" w:space="0" w:color="454545"/>
+            </w:tcBorders>
+            <w:shd w:val="clear" w:color="auto" w:fill="141414"/>
+            <w:tcMar>
+              <w:top w:w="90" w:type="dxa"/>
+              <w:left w:w="195" w:type="dxa"/>
+              <w:bottom w:w="90" w:type="dxa"/>
+              <w:right w:w="195" w:type="dxa"/>
+            </w:tcMar>
+            <w:vAlign w:val="center"/>
+            <w:hideMark/>
+          </w:tcPr>
+          <w:p>
+            <w:r>
+              <w:rPr>
+                <w:b/>
+                <w:bCs/>
+              </w:rPr>
+              <w:t>Web</w:t>
+            </w:r>
+          </w:p>
+        </w:tc>
+        <w:tc>
+          <w:tcPr>
+            <w:tcW w:w="0" w:type="auto"/>
+            <w:tcBorders>
+              <w:top w:val="single" w:sz="4" w:space="0" w:color="454545"/>
+              <w:left w:val="single" w:sz="4" w:space="0" w:color="454545"/>
+              <w:bottom w:val="single" w:sz="4" w:space="0" w:color="454545"/>
+              <w:right w:val="single" w:sz="4" w:space="0" w:color="454545"/>
+            </w:tcBorders>
+            <w:shd w:val="clear" w:color="auto" w:fill="141414"/>
+            <w:tcMar>
+              <w:top w:w="90" w:type="dxa"/>
+              <w:left w:w="195" w:type="dxa"/>
+              <w:bottom w:w="90" w:type="dxa"/>
+              <w:right w:w="195" w:type="dxa"/>
+            </w:tcMar>
+            <w:vAlign w:val="center"/>
+            <w:hideMark/>
+          </w:tcPr>
+          <w:p>
+            <w:r>
+              <w:t>Logo</w:t>
+            </w:r>
+          </w:p>
+        </w:tc>
+        <w:tc>
+          <w:tcPr>
+            <w:tcW w:w="0" w:type="auto"/>
+            <w:tcBorders>
+              <w:top w:val="single" w:sz="4" w:space="0" w:color="454545"/>
+              <w:left w:val="single" w:sz="4" w:space="0" w:color="454545"/>
+              <w:bottom w:val="single" w:sz="4" w:space="0" w:color="454545"/>
+              <w:right w:val="single" w:sz="4" w:space="0" w:color="454545"/>
+            </w:tcBorders>
+            <w:shd w:val="clear" w:color="auto" w:fill="141414"/>
+            <w:tcMar>
+              <w:top w:w="90" w:type="dxa"/>
+              <w:left w:w="195" w:type="dxa"/>
+              <w:bottom w:w="90" w:type="dxa"/>
+              <w:right w:w="195" w:type="dxa"/>
+            </w:tcMar>
+            <w:vAlign w:val="center"/>
+            <w:hideMark/>
+          </w:tcPr>
+          <w:p>
+            <w:r>
+              <w:t>web/public/logo192.svg, web/public/logo512.svg</w:t>
+            </w:r>
+          </w:p>
+        </w:tc>
+      </w:tr>
+      <w:tr>
+        <w:tc>
+          <w:tcPr>
+            <w:tcW w:w="0" w:type="auto"/>
+            <w:tcBorders>
+              <w:top w:val="single" w:sz="4" w:space="0" w:color="454545"/>
+              <w:left w:val="single" w:sz="4" w:space="0" w:color="454545"/>
+              <w:bottom w:val="single" w:sz="4" w:space="0" w:color="454545"/>
+              <w:right w:val="single" w:sz="4" w:space="0" w:color="454545"/>
+            </w:tcBorders>
+            <w:shd w:val="clear" w:color="auto" w:fill="141414"/>
+            <w:tcMar>
+              <w:top w:w="90" w:type="dxa"/>
+              <w:left w:w="195" w:type="dxa"/>
+              <w:bottom w:w="90" w:type="dxa"/>
+              <w:right w:w="195" w:type="dxa"/>
+            </w:tcMar>
+            <w:vAlign w:val="center"/>
+            <w:hideMark/>
+          </w:tcPr>
+          <w:p>
+            <w:r>
+              <w:rPr>
+                <w:b/>
+                <w:bCs/>
+              </w:rPr>
+              <w:lastRenderedPageBreak/>
+              <w:t>Web</w:t>
+            </w:r>
+          </w:p>
+        </w:tc>
+        <w:tc>
+          <w:tcPr>
+            <w:tcW w:w="0" w:type="auto"/>
+            <w:tcBorders>
+              <w:top w:val="single" w:sz="4" w:space="0" w:color="454545"/>
+              <w:left w:val="single" w:sz="4" w:space="0" w:color="454545"/>
+              <w:bottom w:val="single" w:sz="4" w:space="0" w:color="454545"/>
+              <w:right w:val="single" w:sz="4" w:space="0" w:color="454545"/>
+            </w:tcBorders>
+            <w:shd w:val="clear" w:color="auto" w:fill="141414"/>
+            <w:tcMar>
+              <w:top w:w="90" w:type="dxa"/>
+              <w:left w:w="195" w:type="dxa"/>
+              <w:bottom w:w="90" w:type="dxa"/>
+              <w:right w:w="195" w:type="dxa"/>
+            </w:tcMar>
+            <w:vAlign w:val="center"/>
+            <w:hideMark/>
+          </w:tcPr>
+          <w:p>
+            <w:r>
+              <w:t>Name</w:t>
+            </w:r>
+          </w:p>
+        </w:tc>
+        <w:tc>
+          <w:tcPr>
+            <w:tcW w:w="0" w:type="auto"/>
+            <w:tcBorders>
+              <w:top w:val="single" w:sz="4" w:space="0" w:color="454545"/>
+              <w:left w:val="single" w:sz="4" w:space="0" w:color="454545"/>
+              <w:bottom w:val="single" w:sz="4" w:space="0" w:color="454545"/>
+              <w:right w:val="single" w:sz="4" w:space="0" w:color="454545"/>
+            </w:tcBorders>
+            <w:shd w:val="clear" w:color="auto" w:fill="141414"/>
+            <w:tcMar>
+              <w:top w:w="90" w:type="dxa"/>
+              <w:left w:w="195" w:type="dxa"/>
+              <w:bottom w:w="90" w:type="dxa"/>
+              <w:right w:w="195" w:type="dxa"/>
+            </w:tcMar>
+            <w:vAlign w:val="center"/>
+            <w:hideMark/>
+          </w:tcPr>
+          <w:p>
+            <w:r>
+              <w:t>web/public/index.html, web/public/manifest.json, web/src/components/Layout.js, web/src/pages/Login.js, web/src/pages/Register.js</w:t>
+            </w:r>
+          </w:p>
+        </w:tc>
+      </w:tr>
+      <w:tr>
+        <w:tc>
+          <w:tcPr>
+            <w:tcW w:w="0" w:type="auto"/>
+            <w:tcBorders>
+              <w:top w:val="single" w:sz="4" w:space="0" w:color="454545"/>
+              <w:left w:val="single" w:sz="4" w:space="0" w:color="454545"/>
+              <w:bottom w:val="single" w:sz="4" w:space="0" w:color="454545"/>
+              <w:right w:val="single" w:sz="4" w:space="0" w:color="454545"/>
+            </w:tcBorders>
+            <w:shd w:val="clear" w:color="auto" w:fill="141414"/>
+            <w:tcMar>
+              <w:top w:w="90" w:type="dxa"/>
+              <w:left w:w="195" w:type="dxa"/>
+              <w:bottom w:w="90" w:type="dxa"/>
+              <w:right w:w="195" w:type="dxa"/>
+            </w:tcMar>
+            <w:vAlign w:val="center"/>
+            <w:hideMark/>
+          </w:tcPr>
+          <w:p>
+            <w:r>
+              <w:rPr>
+                <w:b/>
+                <w:bCs/>
+              </w:rPr>
+              <w:t>Mobile</w:t>
+            </w:r>
+          </w:p>
+        </w:tc>
+        <w:tc>
+          <w:tcPr>
+            <w:tcW w:w="0" w:type="auto"/>
+            <w:tcBorders>
+              <w:top w:val="single" w:sz="4" w:space="0" w:color="454545"/>
+              <w:left w:val="single" w:sz="4" w:space="0" w:color="454545"/>
+              <w:bottom w:val="single" w:sz="4" w:space="0" w:color="454545"/>
+              <w:right w:val="single" w:sz="4" w:space="0" w:color="454545"/>
+            </w:tcBorders>
+            <w:shd w:val="clear" w:color="auto" w:fill="141414"/>
+            <w:tcMar>
+              <w:top w:w="90" w:type="dxa"/>
+              <w:left w:w="195" w:type="dxa"/>
+              <w:bottom w:w="90" w:type="dxa"/>
+              <w:right w:w="195" w:type="dxa"/>
+            </w:tcMar>
+            <w:vAlign w:val="center"/>
+            <w:hideMark/>
+          </w:tcPr>
+          <w:p>
+            <w:r>
+              <w:t>Logo</w:t>
+            </w:r>
+          </w:p>
+        </w:tc>
+        <w:tc>
+          <w:tcPr>
+            <w:tcW w:w="0" w:type="auto"/>
+            <w:tcBorders>
+              <w:top w:val="single" w:sz="4" w:space="0" w:color="454545"/>
+              <w:left w:val="single" w:sz="4" w:space="0" w:color="454545"/>
+              <w:bottom w:val="single" w:sz="4" w:space="0" w:color="454545"/>
+              <w:right w:val="single" w:sz="4" w:space="0" w:color="454545"/>
+            </w:tcBorders>
+            <w:shd w:val="clear" w:color="auto" w:fill="141414"/>
+            <w:tcMar>
+              <w:top w:w="90" w:type="dxa"/>
+              <w:left w:w="195" w:type="dxa"/>
+              <w:bottom w:w="90" w:type="dxa"/>
+              <w:right w:w="195" w:type="dxa"/>
+            </w:tcMar>
+            <w:vAlign w:val="center"/>
+            <w:hideMark/>
+          </w:tcPr>
+          <w:p>
+            <w:r>
+              <w:t>mobile/assets/icon.png, mobile/assets/splash.png, mobile/assets/adaptive-icon.png, mobile/assets/notification-icon.png</w:t>
+            </w:r>
+          </w:p>
+        </w:tc>
+      </w:tr>
+      <w:tr>
+        <w:tc>
+          <w:tcPr>
+            <w:tcW w:w="0" w:type="auto"/>
+            <w:tcBorders>
+              <w:top w:val="single" w:sz="4" w:space="0" w:color="454545"/>
+              <w:left w:val="single" w:sz="4" w:space="0" w:color="454545"/>
+              <w:bottom w:val="single" w:sz="4" w:space="0" w:color="454545"/>
+              <w:right w:val="single" w:sz="4" w:space="0" w:color="454545"/>
+            </w:tcBorders>
+            <w:shd w:val="clear" w:color="auto" w:fill="141414"/>
+            <w:tcMar>
+              <w:top w:w="90" w:type="dxa"/>
+              <w:left w:w="195" w:type="dxa"/>
+              <w:bottom w:w="90" w:type="dxa"/>
+              <w:right w:w="195" w:type="dxa"/>
+            </w:tcMar>
+            <w:vAlign w:val="center"/>
+            <w:hideMark/>
+          </w:tcPr>
+          <w:p>
+            <w:r>
+              <w:rPr>
+                <w:b/>
+                <w:bCs/>
+              </w:rPr>
+              <w:t>Mobile</w:t>
+            </w:r>
+          </w:p>
+        </w:tc>
+        <w:tc>
+          <w:tcPr>
+            <w:tcW w:w="0" w:type="auto"/>
+            <w:tcBorders>
+              <w:top w:val="single" w:sz="4" w:space="0" w:color="454545"/>
+              <w:left w:val="single" w:sz="4" w:space="0" w:color="454545"/>
+              <w:bottom w:val="single" w:sz="4" w:space="0" w:color="454545"/>
+              <w:right w:val="single" w:sz="4" w:space="0" w:color="454545"/>
+            </w:tcBorders>
+            <w:shd w:val="clear" w:color="auto" w:fill="141414"/>
+            <w:tcMar>
+              <w:top w:w="90" w:type="dxa"/>
+              <w:left w:w="195" w:type="dxa"/>
+              <w:bottom w:w="90" w:type="dxa"/>
+              <w:right w:w="195" w:type="dxa"/>
+            </w:tcMar>
+            <w:vAlign w:val="center"/>
+            <w:hideMark/>
+          </w:tcPr>
+          <w:p>
+            <w:r>
+              <w:t>Name</w:t>
+            </w:r>
+          </w:p>
+        </w:tc>
+        <w:tc>
+          <w:tcPr>
+            <w:tcW w:w="0" w:type="auto"/>
+            <w:tcBorders>
+              <w:top w:val="single" w:sz="4" w:space="0" w:color="454545"/>
+              <w:left w:val="single" w:sz="4" w:space="0" w:color="454545"/>
+              <w:bottom w:val="single" w:sz="4" w:space="0" w:color="454545"/>
+              <w:right w:val="single" w:sz="4" w:space="0" w:color="454545"/>
+            </w:tcBorders>
+            <w:shd w:val="clear" w:color="auto" w:fill="141414"/>
+            <w:tcMar>
+              <w:top w:w="90" w:type="dxa"/>
+              <w:left w:w="195" w:type="dxa"/>
+              <w:bottom w:w="90" w:type="dxa"/>
+              <w:right w:w="195" w:type="dxa"/>
+            </w:tcMar>
+            <w:vAlign w:val="center"/>
+            <w:hideMark/>
+          </w:tcPr>
+          <w:p>
+            <w:r>
+              <w:t>mobile/app.json, mobile/src/screens/LoginScreen.js, mobile/src/screens/RegisterScreen.js, mobile/src/screens/ProfileScreen.js</w:t>
+            </w:r>
+          </w:p>
+        </w:tc>
+      </w:tr>
+    </w:tbl>
     <w:p/>
     <w:sectPr>
       <w:pgSz w:w="11906" w:h="16838"/>
@@ -196,6 +2256,304 @@
 <file path=word/numbering.xml><?xml version="1.0" encoding="utf-8"?>
 <w:numbering xmlns:wpc="http://schemas.microsoft.com/office/word/2010/wordprocessingCanvas" xmlns:cx="http://schemas.microsoft.com/office/drawing/2014/chartex" xmlns:cx1="http://schemas.microsoft.com/office/drawing/2015/9/8/chartex" xmlns:cx2="http://schemas.microsoft.com/office/drawing/2015/10/21/chartex" xmlns:cx3="http://schemas.microsoft.com/office/drawing/2016/5/9/chartex" xmlns:cx4="http://schemas.microsoft.com/office/drawing/2016/5/10/chartex" xmlns:cx5="http://schemas.microsoft.com/office/drawing/2016/5/11/chartex" xmlns:cx6="http://schemas.microsoft.com/office/drawing/2016/5/12/chartex" xmlns:cx7="http://schemas.microsoft.com/office/drawing/2016/5/13/chartex" xmlns:cx8="http://schemas.microsoft.com/office/drawing/2016/5/14/chartex" xmlns:mc="http://schemas.openxmlformats.org/markup-compatibility/2006" xmlns:aink="http://schemas.microsoft.com/office/drawing/2016/ink" xmlns:am3d="http://schemas.microsoft.com/office/drawing/2017/model3d" xmlns:o="urn:schemas-microsoft-com:office:office" xmlns:oel="http://schemas.microsoft.com/office/2019/extlst" xmlns:r="http://schemas.openxmlformats.org/officeDocument/2006/relationships" xmlns:m="http://schemas.openxmlformats.org/officeDocument/2006/math" xmlns:v="urn:schemas-microsoft-com:vml" xmlns:wp14="http://schemas.microsoft.com/office/word/2010/wordprocessingDrawing" xmlns:wp="http://schemas.openxmlformats.org/drawingml/2006/wordprocessingDrawing" xmlns:w10="urn:schemas-microsoft-com:office:word" xmlns:w="http://schemas.openxmlformats.org/wordprocessingml/2006/main" xmlns:w14="http://schemas.microsoft.com/office/word/2010/wordml" xmlns:w15="http://schemas.microsoft.com/office/word/2012/wordml" xmlns:w16cex="http://schemas.microsoft.com/office/word/2018/wordml/cex" xmlns:w16cid="http://schemas.microsoft.com/office/word/2016/wordml/cid" xmlns:w16="http://schemas.microsoft.com/office/word/2018/wordml" xmlns:w16du="http://schemas.microsoft.com/office/word/2023/wordml/word16du" xmlns:w16sdtdh="http://schemas.microsoft.com/office/word/2020/wordml/sdtdatahash" xmlns:w16sdtfl="http://schemas.microsoft.com/office/word/2024/wordml/sdtformatlock" xmlns:w16se="http://schemas.microsoft.com/office/word/2015/wordml/symex" xmlns:wpg="http://schemas.microsoft.com/office/word/2010/wordprocessingGroup" xmlns:wpi="http://schemas.microsoft.com/office/word/2010/wordprocessingInk" xmlns:wne="http://schemas.microsoft.com/office/word/2006/wordml" xmlns:wps="http://schemas.microsoft.com/office/word/2010/wordprocessingShape" mc:Ignorable="w14 w15 w16se w16cid w16 w16cex w16sdtdh w16sdtfl w16du wp14">
   <w:abstractNum w:abstractNumId="0" w15:restartNumberingAfterBreak="0">
+    <w:nsid w:val="101B0B73"/>
+    <w:multiLevelType w:val="multilevel"/>
+    <w:tmpl w:val="B8C4D49A"/>
+    <w:lvl w:ilvl="0">
+      <w:start w:val="1"/>
+      <w:numFmt w:val="bullet"/>
+      <w:lvlText w:val=""/>
+      <w:lvlJc w:val="left"/>
+      <w:pPr>
+        <w:tabs>
+          <w:tab w:val="num" w:pos="720"/>
+        </w:tabs>
+        <w:ind w:left="720" w:hanging="360"/>
+      </w:pPr>
+      <w:rPr>
+        <w:rFonts w:ascii="Symbol" w:hAnsi="Symbol" w:hint="default"/>
+        <w:sz w:val="20"/>
+      </w:rPr>
+    </w:lvl>
+    <w:lvl w:ilvl="1" w:tentative="1">
+      <w:start w:val="1"/>
+      <w:numFmt w:val="bullet"/>
+      <w:lvlText w:val="o"/>
+      <w:lvlJc w:val="left"/>
+      <w:pPr>
+        <w:tabs>
+          <w:tab w:val="num" w:pos="1440"/>
+        </w:tabs>
+        <w:ind w:left="1440" w:hanging="360"/>
+      </w:pPr>
+      <w:rPr>
+        <w:rFonts w:ascii="Courier New" w:hAnsi="Courier New" w:hint="default"/>
+        <w:sz w:val="20"/>
+      </w:rPr>
+    </w:lvl>
+    <w:lvl w:ilvl="2" w:tentative="1">
+      <w:start w:val="1"/>
+      <w:numFmt w:val="bullet"/>
+      <w:lvlText w:val=""/>
+      <w:lvlJc w:val="left"/>
+      <w:pPr>
+        <w:tabs>
+          <w:tab w:val="num" w:pos="2160"/>
+        </w:tabs>
+        <w:ind w:left="2160" w:hanging="360"/>
+      </w:pPr>
+      <w:rPr>
+        <w:rFonts w:ascii="Wingdings" w:hAnsi="Wingdings" w:hint="default"/>
+        <w:sz w:val="20"/>
+      </w:rPr>
+    </w:lvl>
+    <w:lvl w:ilvl="3" w:tentative="1">
+      <w:start w:val="1"/>
+      <w:numFmt w:val="bullet"/>
+      <w:lvlText w:val=""/>
+      <w:lvlJc w:val="left"/>
+      <w:pPr>
+        <w:tabs>
+          <w:tab w:val="num" w:pos="2880"/>
+        </w:tabs>
+        <w:ind w:left="2880" w:hanging="360"/>
+      </w:pPr>
+      <w:rPr>
+        <w:rFonts w:ascii="Wingdings" w:hAnsi="Wingdings" w:hint="default"/>
+        <w:sz w:val="20"/>
+      </w:rPr>
+    </w:lvl>
+    <w:lvl w:ilvl="4" w:tentative="1">
+      <w:start w:val="1"/>
+      <w:numFmt w:val="bullet"/>
+      <w:lvlText w:val=""/>
+      <w:lvlJc w:val="left"/>
+      <w:pPr>
+        <w:tabs>
+          <w:tab w:val="num" w:pos="3600"/>
+        </w:tabs>
+        <w:ind w:left="3600" w:hanging="360"/>
+      </w:pPr>
+      <w:rPr>
+        <w:rFonts w:ascii="Wingdings" w:hAnsi="Wingdings" w:hint="default"/>
+        <w:sz w:val="20"/>
+      </w:rPr>
+    </w:lvl>
+    <w:lvl w:ilvl="5" w:tentative="1">
+      <w:start w:val="1"/>
+      <w:numFmt w:val="bullet"/>
+      <w:lvlText w:val=""/>
+      <w:lvlJc w:val="left"/>
+      <w:pPr>
+        <w:tabs>
+          <w:tab w:val="num" w:pos="4320"/>
+        </w:tabs>
+        <w:ind w:left="4320" w:hanging="360"/>
+      </w:pPr>
+      <w:rPr>
+        <w:rFonts w:ascii="Wingdings" w:hAnsi="Wingdings" w:hint="default"/>
+        <w:sz w:val="20"/>
+      </w:rPr>
+    </w:lvl>
+    <w:lvl w:ilvl="6" w:tentative="1">
+      <w:start w:val="1"/>
+      <w:numFmt w:val="bullet"/>
+      <w:lvlText w:val=""/>
+      <w:lvlJc w:val="left"/>
+      <w:pPr>
+        <w:tabs>
+          <w:tab w:val="num" w:pos="5040"/>
+        </w:tabs>
+        <w:ind w:left="5040" w:hanging="360"/>
+      </w:pPr>
+      <w:rPr>
+        <w:rFonts w:ascii="Wingdings" w:hAnsi="Wingdings" w:hint="default"/>
+        <w:sz w:val="20"/>
+      </w:rPr>
+    </w:lvl>
+    <w:lvl w:ilvl="7" w:tentative="1">
+      <w:start w:val="1"/>
+      <w:numFmt w:val="bullet"/>
+      <w:lvlText w:val=""/>
+      <w:lvlJc w:val="left"/>
+      <w:pPr>
+        <w:tabs>
+          <w:tab w:val="num" w:pos="5760"/>
+        </w:tabs>
+        <w:ind w:left="5760" w:hanging="360"/>
+      </w:pPr>
+      <w:rPr>
+        <w:rFonts w:ascii="Wingdings" w:hAnsi="Wingdings" w:hint="default"/>
+        <w:sz w:val="20"/>
+      </w:rPr>
+    </w:lvl>
+    <w:lvl w:ilvl="8" w:tentative="1">
+      <w:start w:val="1"/>
+      <w:numFmt w:val="bullet"/>
+      <w:lvlText w:val=""/>
+      <w:lvlJc w:val="left"/>
+      <w:pPr>
+        <w:tabs>
+          <w:tab w:val="num" w:pos="6480"/>
+        </w:tabs>
+        <w:ind w:left="6480" w:hanging="360"/>
+      </w:pPr>
+      <w:rPr>
+        <w:rFonts w:ascii="Wingdings" w:hAnsi="Wingdings" w:hint="default"/>
+        <w:sz w:val="20"/>
+      </w:rPr>
+    </w:lvl>
+  </w:abstractNum>
+  <w:abstractNum w:abstractNumId="1" w15:restartNumberingAfterBreak="0">
+    <w:nsid w:val="16416526"/>
+    <w:multiLevelType w:val="multilevel"/>
+    <w:tmpl w:val="72EA1FA0"/>
+    <w:lvl w:ilvl="0">
+      <w:start w:val="1"/>
+      <w:numFmt w:val="bullet"/>
+      <w:lvlText w:val=""/>
+      <w:lvlJc w:val="left"/>
+      <w:pPr>
+        <w:tabs>
+          <w:tab w:val="num" w:pos="720"/>
+        </w:tabs>
+        <w:ind w:left="720" w:hanging="360"/>
+      </w:pPr>
+      <w:rPr>
+        <w:rFonts w:ascii="Symbol" w:hAnsi="Symbol" w:hint="default"/>
+        <w:sz w:val="20"/>
+      </w:rPr>
+    </w:lvl>
+    <w:lvl w:ilvl="1" w:tentative="1">
+      <w:start w:val="1"/>
+      <w:numFmt w:val="bullet"/>
+      <w:lvlText w:val="o"/>
+      <w:lvlJc w:val="left"/>
+      <w:pPr>
+        <w:tabs>
+          <w:tab w:val="num" w:pos="1440"/>
+        </w:tabs>
+        <w:ind w:left="1440" w:hanging="360"/>
+      </w:pPr>
+      <w:rPr>
+        <w:rFonts w:ascii="Courier New" w:hAnsi="Courier New" w:hint="default"/>
+        <w:sz w:val="20"/>
+      </w:rPr>
+    </w:lvl>
+    <w:lvl w:ilvl="2" w:tentative="1">
+      <w:start w:val="1"/>
+      <w:numFmt w:val="bullet"/>
+      <w:lvlText w:val=""/>
+      <w:lvlJc w:val="left"/>
+      <w:pPr>
+        <w:tabs>
+          <w:tab w:val="num" w:pos="2160"/>
+        </w:tabs>
+        <w:ind w:left="2160" w:hanging="360"/>
+      </w:pPr>
+      <w:rPr>
+        <w:rFonts w:ascii="Wingdings" w:hAnsi="Wingdings" w:hint="default"/>
+        <w:sz w:val="20"/>
+      </w:rPr>
+    </w:lvl>
+    <w:lvl w:ilvl="3" w:tentative="1">
+      <w:start w:val="1"/>
+      <w:numFmt w:val="bullet"/>
+      <w:lvlText w:val=""/>
+      <w:lvlJc w:val="left"/>
+      <w:pPr>
+        <w:tabs>
+          <w:tab w:val="num" w:pos="2880"/>
+        </w:tabs>
+        <w:ind w:left="2880" w:hanging="360"/>
+      </w:pPr>
+      <w:rPr>
+        <w:rFonts w:ascii="Wingdings" w:hAnsi="Wingdings" w:hint="default"/>
+        <w:sz w:val="20"/>
+      </w:rPr>
+    </w:lvl>
+    <w:lvl w:ilvl="4" w:tentative="1">
+      <w:start w:val="1"/>
+      <w:numFmt w:val="bullet"/>
+      <w:lvlText w:val=""/>
+      <w:lvlJc w:val="left"/>
+      <w:pPr>
+        <w:tabs>
+          <w:tab w:val="num" w:pos="3600"/>
+        </w:tabs>
+        <w:ind w:left="3600" w:hanging="360"/>
+      </w:pPr>
+      <w:rPr>
+        <w:rFonts w:ascii="Wingdings" w:hAnsi="Wingdings" w:hint="default"/>
+        <w:sz w:val="20"/>
+      </w:rPr>
+    </w:lvl>
+    <w:lvl w:ilvl="5" w:tentative="1">
+      <w:start w:val="1"/>
+      <w:numFmt w:val="bullet"/>
+      <w:lvlText w:val=""/>
+      <w:lvlJc w:val="left"/>
+      <w:pPr>
+        <w:tabs>
+          <w:tab w:val="num" w:pos="4320"/>
+        </w:tabs>
+        <w:ind w:left="4320" w:hanging="360"/>
+      </w:pPr>
+      <w:rPr>
+        <w:rFonts w:ascii="Wingdings" w:hAnsi="Wingdings" w:hint="default"/>
+        <w:sz w:val="20"/>
+      </w:rPr>
+    </w:lvl>
+    <w:lvl w:ilvl="6" w:tentative="1">
+      <w:start w:val="1"/>
+      <w:numFmt w:val="bullet"/>
+      <w:lvlText w:val=""/>
+      <w:lvlJc w:val="left"/>
+      <w:pPr>
+        <w:tabs>
+          <w:tab w:val="num" w:pos="5040"/>
+        </w:tabs>
+        <w:ind w:left="5040" w:hanging="360"/>
+      </w:pPr>
+      <w:rPr>
+        <w:rFonts w:ascii="Wingdings" w:hAnsi="Wingdings" w:hint="default"/>
+        <w:sz w:val="20"/>
+      </w:rPr>
+    </w:lvl>
+    <w:lvl w:ilvl="7" w:tentative="1">
+      <w:start w:val="1"/>
+      <w:numFmt w:val="bullet"/>
+      <w:lvlText w:val=""/>
+      <w:lvlJc w:val="left"/>
+      <w:pPr>
+        <w:tabs>
+          <w:tab w:val="num" w:pos="5760"/>
+        </w:tabs>
+        <w:ind w:left="5760" w:hanging="360"/>
+      </w:pPr>
+      <w:rPr>
+        <w:rFonts w:ascii="Wingdings" w:hAnsi="Wingdings" w:hint="default"/>
+        <w:sz w:val="20"/>
+      </w:rPr>
+    </w:lvl>
+    <w:lvl w:ilvl="8" w:tentative="1">
+      <w:start w:val="1"/>
+      <w:numFmt w:val="bullet"/>
+      <w:lvlText w:val=""/>
+      <w:lvlJc w:val="left"/>
+      <w:pPr>
+        <w:tabs>
+          <w:tab w:val="num" w:pos="6480"/>
+        </w:tabs>
+        <w:ind w:left="6480" w:hanging="360"/>
+      </w:pPr>
+      <w:rPr>
+        <w:rFonts w:ascii="Wingdings" w:hAnsi="Wingdings" w:hint="default"/>
+        <w:sz w:val="20"/>
+      </w:rPr>
+    </w:lvl>
+  </w:abstractNum>
+  <w:abstractNum w:abstractNumId="2" w15:restartNumberingAfterBreak="0">
     <w:nsid w:val="18B04136"/>
     <w:multiLevelType w:val="hybridMultilevel"/>
     <w:tmpl w:val="5BA09F5C"/>
@@ -284,7 +2642,305 @@
       </w:pPr>
     </w:lvl>
   </w:abstractNum>
-  <w:abstractNum w:abstractNumId="1" w15:restartNumberingAfterBreak="0">
+  <w:abstractNum w:abstractNumId="3" w15:restartNumberingAfterBreak="0">
+    <w:nsid w:val="1D4B6CBC"/>
+    <w:multiLevelType w:val="multilevel"/>
+    <w:tmpl w:val="93EA0BD6"/>
+    <w:lvl w:ilvl="0">
+      <w:start w:val="1"/>
+      <w:numFmt w:val="bullet"/>
+      <w:lvlText w:val=""/>
+      <w:lvlJc w:val="left"/>
+      <w:pPr>
+        <w:tabs>
+          <w:tab w:val="num" w:pos="720"/>
+        </w:tabs>
+        <w:ind w:left="720" w:hanging="360"/>
+      </w:pPr>
+      <w:rPr>
+        <w:rFonts w:ascii="Symbol" w:hAnsi="Symbol" w:hint="default"/>
+        <w:sz w:val="20"/>
+      </w:rPr>
+    </w:lvl>
+    <w:lvl w:ilvl="1" w:tentative="1">
+      <w:start w:val="1"/>
+      <w:numFmt w:val="bullet"/>
+      <w:lvlText w:val="o"/>
+      <w:lvlJc w:val="left"/>
+      <w:pPr>
+        <w:tabs>
+          <w:tab w:val="num" w:pos="1440"/>
+        </w:tabs>
+        <w:ind w:left="1440" w:hanging="360"/>
+      </w:pPr>
+      <w:rPr>
+        <w:rFonts w:ascii="Courier New" w:hAnsi="Courier New" w:hint="default"/>
+        <w:sz w:val="20"/>
+      </w:rPr>
+    </w:lvl>
+    <w:lvl w:ilvl="2" w:tentative="1">
+      <w:start w:val="1"/>
+      <w:numFmt w:val="bullet"/>
+      <w:lvlText w:val=""/>
+      <w:lvlJc w:val="left"/>
+      <w:pPr>
+        <w:tabs>
+          <w:tab w:val="num" w:pos="2160"/>
+        </w:tabs>
+        <w:ind w:left="2160" w:hanging="360"/>
+      </w:pPr>
+      <w:rPr>
+        <w:rFonts w:ascii="Wingdings" w:hAnsi="Wingdings" w:hint="default"/>
+        <w:sz w:val="20"/>
+      </w:rPr>
+    </w:lvl>
+    <w:lvl w:ilvl="3" w:tentative="1">
+      <w:start w:val="1"/>
+      <w:numFmt w:val="bullet"/>
+      <w:lvlText w:val=""/>
+      <w:lvlJc w:val="left"/>
+      <w:pPr>
+        <w:tabs>
+          <w:tab w:val="num" w:pos="2880"/>
+        </w:tabs>
+        <w:ind w:left="2880" w:hanging="360"/>
+      </w:pPr>
+      <w:rPr>
+        <w:rFonts w:ascii="Wingdings" w:hAnsi="Wingdings" w:hint="default"/>
+        <w:sz w:val="20"/>
+      </w:rPr>
+    </w:lvl>
+    <w:lvl w:ilvl="4" w:tentative="1">
+      <w:start w:val="1"/>
+      <w:numFmt w:val="bullet"/>
+      <w:lvlText w:val=""/>
+      <w:lvlJc w:val="left"/>
+      <w:pPr>
+        <w:tabs>
+          <w:tab w:val="num" w:pos="3600"/>
+        </w:tabs>
+        <w:ind w:left="3600" w:hanging="360"/>
+      </w:pPr>
+      <w:rPr>
+        <w:rFonts w:ascii="Wingdings" w:hAnsi="Wingdings" w:hint="default"/>
+        <w:sz w:val="20"/>
+      </w:rPr>
+    </w:lvl>
+    <w:lvl w:ilvl="5" w:tentative="1">
+      <w:start w:val="1"/>
+      <w:numFmt w:val="bullet"/>
+      <w:lvlText w:val=""/>
+      <w:lvlJc w:val="left"/>
+      <w:pPr>
+        <w:tabs>
+          <w:tab w:val="num" w:pos="4320"/>
+        </w:tabs>
+        <w:ind w:left="4320" w:hanging="360"/>
+      </w:pPr>
+      <w:rPr>
+        <w:rFonts w:ascii="Wingdings" w:hAnsi="Wingdings" w:hint="default"/>
+        <w:sz w:val="20"/>
+      </w:rPr>
+    </w:lvl>
+    <w:lvl w:ilvl="6" w:tentative="1">
+      <w:start w:val="1"/>
+      <w:numFmt w:val="bullet"/>
+      <w:lvlText w:val=""/>
+      <w:lvlJc w:val="left"/>
+      <w:pPr>
+        <w:tabs>
+          <w:tab w:val="num" w:pos="5040"/>
+        </w:tabs>
+        <w:ind w:left="5040" w:hanging="360"/>
+      </w:pPr>
+      <w:rPr>
+        <w:rFonts w:ascii="Wingdings" w:hAnsi="Wingdings" w:hint="default"/>
+        <w:sz w:val="20"/>
+      </w:rPr>
+    </w:lvl>
+    <w:lvl w:ilvl="7" w:tentative="1">
+      <w:start w:val="1"/>
+      <w:numFmt w:val="bullet"/>
+      <w:lvlText w:val=""/>
+      <w:lvlJc w:val="left"/>
+      <w:pPr>
+        <w:tabs>
+          <w:tab w:val="num" w:pos="5760"/>
+        </w:tabs>
+        <w:ind w:left="5760" w:hanging="360"/>
+      </w:pPr>
+      <w:rPr>
+        <w:rFonts w:ascii="Wingdings" w:hAnsi="Wingdings" w:hint="default"/>
+        <w:sz w:val="20"/>
+      </w:rPr>
+    </w:lvl>
+    <w:lvl w:ilvl="8" w:tentative="1">
+      <w:start w:val="1"/>
+      <w:numFmt w:val="bullet"/>
+      <w:lvlText w:val=""/>
+      <w:lvlJc w:val="left"/>
+      <w:pPr>
+        <w:tabs>
+          <w:tab w:val="num" w:pos="6480"/>
+        </w:tabs>
+        <w:ind w:left="6480" w:hanging="360"/>
+      </w:pPr>
+      <w:rPr>
+        <w:rFonts w:ascii="Wingdings" w:hAnsi="Wingdings" w:hint="default"/>
+        <w:sz w:val="20"/>
+      </w:rPr>
+    </w:lvl>
+  </w:abstractNum>
+  <w:abstractNum w:abstractNumId="4" w15:restartNumberingAfterBreak="0">
+    <w:nsid w:val="2F616BC8"/>
+    <w:multiLevelType w:val="multilevel"/>
+    <w:tmpl w:val="4CC80CEC"/>
+    <w:lvl w:ilvl="0">
+      <w:start w:val="1"/>
+      <w:numFmt w:val="bullet"/>
+      <w:lvlText w:val=""/>
+      <w:lvlJc w:val="left"/>
+      <w:pPr>
+        <w:tabs>
+          <w:tab w:val="num" w:pos="720"/>
+        </w:tabs>
+        <w:ind w:left="720" w:hanging="360"/>
+      </w:pPr>
+      <w:rPr>
+        <w:rFonts w:ascii="Symbol" w:hAnsi="Symbol" w:hint="default"/>
+        <w:sz w:val="20"/>
+      </w:rPr>
+    </w:lvl>
+    <w:lvl w:ilvl="1" w:tentative="1">
+      <w:start w:val="1"/>
+      <w:numFmt w:val="bullet"/>
+      <w:lvlText w:val="o"/>
+      <w:lvlJc w:val="left"/>
+      <w:pPr>
+        <w:tabs>
+          <w:tab w:val="num" w:pos="1440"/>
+        </w:tabs>
+        <w:ind w:left="1440" w:hanging="360"/>
+      </w:pPr>
+      <w:rPr>
+        <w:rFonts w:ascii="Courier New" w:hAnsi="Courier New" w:hint="default"/>
+        <w:sz w:val="20"/>
+      </w:rPr>
+    </w:lvl>
+    <w:lvl w:ilvl="2" w:tentative="1">
+      <w:start w:val="1"/>
+      <w:numFmt w:val="bullet"/>
+      <w:lvlText w:val=""/>
+      <w:lvlJc w:val="left"/>
+      <w:pPr>
+        <w:tabs>
+          <w:tab w:val="num" w:pos="2160"/>
+        </w:tabs>
+        <w:ind w:left="2160" w:hanging="360"/>
+      </w:pPr>
+      <w:rPr>
+        <w:rFonts w:ascii="Wingdings" w:hAnsi="Wingdings" w:hint="default"/>
+        <w:sz w:val="20"/>
+      </w:rPr>
+    </w:lvl>
+    <w:lvl w:ilvl="3" w:tentative="1">
+      <w:start w:val="1"/>
+      <w:numFmt w:val="bullet"/>
+      <w:lvlText w:val=""/>
+      <w:lvlJc w:val="left"/>
+      <w:pPr>
+        <w:tabs>
+          <w:tab w:val="num" w:pos="2880"/>
+        </w:tabs>
+        <w:ind w:left="2880" w:hanging="360"/>
+      </w:pPr>
+      <w:rPr>
+        <w:rFonts w:ascii="Wingdings" w:hAnsi="Wingdings" w:hint="default"/>
+        <w:sz w:val="20"/>
+      </w:rPr>
+    </w:lvl>
+    <w:lvl w:ilvl="4" w:tentative="1">
+      <w:start w:val="1"/>
+      <w:numFmt w:val="bullet"/>
+      <w:lvlText w:val=""/>
+      <w:lvlJc w:val="left"/>
+      <w:pPr>
+        <w:tabs>
+          <w:tab w:val="num" w:pos="3600"/>
+        </w:tabs>
+        <w:ind w:left="3600" w:hanging="360"/>
+      </w:pPr>
+      <w:rPr>
+        <w:rFonts w:ascii="Wingdings" w:hAnsi="Wingdings" w:hint="default"/>
+        <w:sz w:val="20"/>
+      </w:rPr>
+    </w:lvl>
+    <w:lvl w:ilvl="5" w:tentative="1">
+      <w:start w:val="1"/>
+      <w:numFmt w:val="bullet"/>
+      <w:lvlText w:val=""/>
+      <w:lvlJc w:val="left"/>
+      <w:pPr>
+        <w:tabs>
+          <w:tab w:val="num" w:pos="4320"/>
+        </w:tabs>
+        <w:ind w:left="4320" w:hanging="360"/>
+      </w:pPr>
+      <w:rPr>
+        <w:rFonts w:ascii="Wingdings" w:hAnsi="Wingdings" w:hint="default"/>
+        <w:sz w:val="20"/>
+      </w:rPr>
+    </w:lvl>
+    <w:lvl w:ilvl="6" w:tentative="1">
+      <w:start w:val="1"/>
+      <w:numFmt w:val="bullet"/>
+      <w:lvlText w:val=""/>
+      <w:lvlJc w:val="left"/>
+      <w:pPr>
+        <w:tabs>
+          <w:tab w:val="num" w:pos="5040"/>
+        </w:tabs>
+        <w:ind w:left="5040" w:hanging="360"/>
+      </w:pPr>
+      <w:rPr>
+        <w:rFonts w:ascii="Wingdings" w:hAnsi="Wingdings" w:hint="default"/>
+        <w:sz w:val="20"/>
+      </w:rPr>
+    </w:lvl>
+    <w:lvl w:ilvl="7" w:tentative="1">
+      <w:start w:val="1"/>
+      <w:numFmt w:val="bullet"/>
+      <w:lvlText w:val=""/>
+      <w:lvlJc w:val="left"/>
+      <w:pPr>
+        <w:tabs>
+          <w:tab w:val="num" w:pos="5760"/>
+        </w:tabs>
+        <w:ind w:left="5760" w:hanging="360"/>
+      </w:pPr>
+      <w:rPr>
+        <w:rFonts w:ascii="Wingdings" w:hAnsi="Wingdings" w:hint="default"/>
+        <w:sz w:val="20"/>
+      </w:rPr>
+    </w:lvl>
+    <w:lvl w:ilvl="8" w:tentative="1">
+      <w:start w:val="1"/>
+      <w:numFmt w:val="bullet"/>
+      <w:lvlText w:val=""/>
+      <w:lvlJc w:val="left"/>
+      <w:pPr>
+        <w:tabs>
+          <w:tab w:val="num" w:pos="6480"/>
+        </w:tabs>
+        <w:ind w:left="6480" w:hanging="360"/>
+      </w:pPr>
+      <w:rPr>
+        <w:rFonts w:ascii="Wingdings" w:hAnsi="Wingdings" w:hint="default"/>
+        <w:sz w:val="20"/>
+      </w:rPr>
+    </w:lvl>
+  </w:abstractNum>
+  <w:abstractNum w:abstractNumId="5" w15:restartNumberingAfterBreak="0">
     <w:nsid w:val="3A656ECC"/>
     <w:multiLevelType w:val="multilevel"/>
     <w:tmpl w:val="CEAA0322"/>
@@ -397,7 +3053,156 @@
       </w:pPr>
     </w:lvl>
   </w:abstractNum>
-  <w:abstractNum w:abstractNumId="2" w15:restartNumberingAfterBreak="0">
+  <w:abstractNum w:abstractNumId="6" w15:restartNumberingAfterBreak="0">
+    <w:nsid w:val="3B7531F4"/>
+    <w:multiLevelType w:val="multilevel"/>
+    <w:tmpl w:val="2EAA9A52"/>
+    <w:lvl w:ilvl="0">
+      <w:start w:val="1"/>
+      <w:numFmt w:val="bullet"/>
+      <w:lvlText w:val=""/>
+      <w:lvlJc w:val="left"/>
+      <w:pPr>
+        <w:tabs>
+          <w:tab w:val="num" w:pos="720"/>
+        </w:tabs>
+        <w:ind w:left="720" w:hanging="360"/>
+      </w:pPr>
+      <w:rPr>
+        <w:rFonts w:ascii="Symbol" w:hAnsi="Symbol" w:hint="default"/>
+        <w:sz w:val="20"/>
+      </w:rPr>
+    </w:lvl>
+    <w:lvl w:ilvl="1" w:tentative="1">
+      <w:start w:val="1"/>
+      <w:numFmt w:val="bullet"/>
+      <w:lvlText w:val="o"/>
+      <w:lvlJc w:val="left"/>
+      <w:pPr>
+        <w:tabs>
+          <w:tab w:val="num" w:pos="1440"/>
+        </w:tabs>
+        <w:ind w:left="1440" w:hanging="360"/>
+      </w:pPr>
+      <w:rPr>
+        <w:rFonts w:ascii="Courier New" w:hAnsi="Courier New" w:hint="default"/>
+        <w:sz w:val="20"/>
+      </w:rPr>
+    </w:lvl>
+    <w:lvl w:ilvl="2" w:tentative="1">
+      <w:start w:val="1"/>
+      <w:numFmt w:val="bullet"/>
+      <w:lvlText w:val=""/>
+      <w:lvlJc w:val="left"/>
+      <w:pPr>
+        <w:tabs>
+          <w:tab w:val="num" w:pos="2160"/>
+        </w:tabs>
+        <w:ind w:left="2160" w:hanging="360"/>
+      </w:pPr>
+      <w:rPr>
+        <w:rFonts w:ascii="Wingdings" w:hAnsi="Wingdings" w:hint="default"/>
+        <w:sz w:val="20"/>
+      </w:rPr>
+    </w:lvl>
+    <w:lvl w:ilvl="3" w:tentative="1">
+      <w:start w:val="1"/>
+      <w:numFmt w:val="bullet"/>
+      <w:lvlText w:val=""/>
+      <w:lvlJc w:val="left"/>
+      <w:pPr>
+        <w:tabs>
+          <w:tab w:val="num" w:pos="2880"/>
+        </w:tabs>
+        <w:ind w:left="2880" w:hanging="360"/>
+      </w:pPr>
+      <w:rPr>
+        <w:rFonts w:ascii="Wingdings" w:hAnsi="Wingdings" w:hint="default"/>
+        <w:sz w:val="20"/>
+      </w:rPr>
+    </w:lvl>
+    <w:lvl w:ilvl="4" w:tentative="1">
+      <w:start w:val="1"/>
+      <w:numFmt w:val="bullet"/>
+      <w:lvlText w:val=""/>
+      <w:lvlJc w:val="left"/>
+      <w:pPr>
+        <w:tabs>
+          <w:tab w:val="num" w:pos="3600"/>
+        </w:tabs>
+        <w:ind w:left="3600" w:hanging="360"/>
+      </w:pPr>
+      <w:rPr>
+        <w:rFonts w:ascii="Wingdings" w:hAnsi="Wingdings" w:hint="default"/>
+        <w:sz w:val="20"/>
+      </w:rPr>
+    </w:lvl>
+    <w:lvl w:ilvl="5" w:tentative="1">
+      <w:start w:val="1"/>
+      <w:numFmt w:val="bullet"/>
+      <w:lvlText w:val=""/>
+      <w:lvlJc w:val="left"/>
+      <w:pPr>
+        <w:tabs>
+          <w:tab w:val="num" w:pos="4320"/>
+        </w:tabs>
+        <w:ind w:left="4320" w:hanging="360"/>
+      </w:pPr>
+      <w:rPr>
+        <w:rFonts w:ascii="Wingdings" w:hAnsi="Wingdings" w:hint="default"/>
+        <w:sz w:val="20"/>
+      </w:rPr>
+    </w:lvl>
+    <w:lvl w:ilvl="6" w:tentative="1">
+      <w:start w:val="1"/>
+      <w:numFmt w:val="bullet"/>
+      <w:lvlText w:val=""/>
+      <w:lvlJc w:val="left"/>
+      <w:pPr>
+        <w:tabs>
+          <w:tab w:val="num" w:pos="5040"/>
+        </w:tabs>
+        <w:ind w:left="5040" w:hanging="360"/>
+      </w:pPr>
+      <w:rPr>
+        <w:rFonts w:ascii="Wingdings" w:hAnsi="Wingdings" w:hint="default"/>
+        <w:sz w:val="20"/>
+      </w:rPr>
+    </w:lvl>
+    <w:lvl w:ilvl="7" w:tentative="1">
+      <w:start w:val="1"/>
+      <w:numFmt w:val="bullet"/>
+      <w:lvlText w:val=""/>
+      <w:lvlJc w:val="left"/>
+      <w:pPr>
+        <w:tabs>
+          <w:tab w:val="num" w:pos="5760"/>
+        </w:tabs>
+        <w:ind w:left="5760" w:hanging="360"/>
+      </w:pPr>
+      <w:rPr>
+        <w:rFonts w:ascii="Wingdings" w:hAnsi="Wingdings" w:hint="default"/>
+        <w:sz w:val="20"/>
+      </w:rPr>
+    </w:lvl>
+    <w:lvl w:ilvl="8" w:tentative="1">
+      <w:start w:val="1"/>
+      <w:numFmt w:val="bullet"/>
+      <w:lvlText w:val=""/>
+      <w:lvlJc w:val="left"/>
+      <w:pPr>
+        <w:tabs>
+          <w:tab w:val="num" w:pos="6480"/>
+        </w:tabs>
+        <w:ind w:left="6480" w:hanging="360"/>
+      </w:pPr>
+      <w:rPr>
+        <w:rFonts w:ascii="Wingdings" w:hAnsi="Wingdings" w:hint="default"/>
+        <w:sz w:val="20"/>
+      </w:rPr>
+    </w:lvl>
+  </w:abstractNum>
+  <w:abstractNum w:abstractNumId="7" w15:restartNumberingAfterBreak="0">
     <w:nsid w:val="3DA1183C"/>
     <w:multiLevelType w:val="multilevel"/>
     <w:tmpl w:val="B4AA814E"/>
@@ -510,7 +3315,156 @@
       </w:pPr>
     </w:lvl>
   </w:abstractNum>
-  <w:abstractNum w:abstractNumId="3" w15:restartNumberingAfterBreak="0">
+  <w:abstractNum w:abstractNumId="8" w15:restartNumberingAfterBreak="0">
+    <w:nsid w:val="559633DE"/>
+    <w:multiLevelType w:val="multilevel"/>
+    <w:tmpl w:val="09CC4EB2"/>
+    <w:lvl w:ilvl="0">
+      <w:start w:val="1"/>
+      <w:numFmt w:val="bullet"/>
+      <w:lvlText w:val=""/>
+      <w:lvlJc w:val="left"/>
+      <w:pPr>
+        <w:tabs>
+          <w:tab w:val="num" w:pos="720"/>
+        </w:tabs>
+        <w:ind w:left="720" w:hanging="360"/>
+      </w:pPr>
+      <w:rPr>
+        <w:rFonts w:ascii="Symbol" w:hAnsi="Symbol" w:hint="default"/>
+        <w:sz w:val="20"/>
+      </w:rPr>
+    </w:lvl>
+    <w:lvl w:ilvl="1" w:tentative="1">
+      <w:start w:val="1"/>
+      <w:numFmt w:val="bullet"/>
+      <w:lvlText w:val="o"/>
+      <w:lvlJc w:val="left"/>
+      <w:pPr>
+        <w:tabs>
+          <w:tab w:val="num" w:pos="1440"/>
+        </w:tabs>
+        <w:ind w:left="1440" w:hanging="360"/>
+      </w:pPr>
+      <w:rPr>
+        <w:rFonts w:ascii="Courier New" w:hAnsi="Courier New" w:hint="default"/>
+        <w:sz w:val="20"/>
+      </w:rPr>
+    </w:lvl>
+    <w:lvl w:ilvl="2" w:tentative="1">
+      <w:start w:val="1"/>
+      <w:numFmt w:val="bullet"/>
+      <w:lvlText w:val=""/>
+      <w:lvlJc w:val="left"/>
+      <w:pPr>
+        <w:tabs>
+          <w:tab w:val="num" w:pos="2160"/>
+        </w:tabs>
+        <w:ind w:left="2160" w:hanging="360"/>
+      </w:pPr>
+      <w:rPr>
+        <w:rFonts w:ascii="Wingdings" w:hAnsi="Wingdings" w:hint="default"/>
+        <w:sz w:val="20"/>
+      </w:rPr>
+    </w:lvl>
+    <w:lvl w:ilvl="3" w:tentative="1">
+      <w:start w:val="1"/>
+      <w:numFmt w:val="bullet"/>
+      <w:lvlText w:val=""/>
+      <w:lvlJc w:val="left"/>
+      <w:pPr>
+        <w:tabs>
+          <w:tab w:val="num" w:pos="2880"/>
+        </w:tabs>
+        <w:ind w:left="2880" w:hanging="360"/>
+      </w:pPr>
+      <w:rPr>
+        <w:rFonts w:ascii="Wingdings" w:hAnsi="Wingdings" w:hint="default"/>
+        <w:sz w:val="20"/>
+      </w:rPr>
+    </w:lvl>
+    <w:lvl w:ilvl="4" w:tentative="1">
+      <w:start w:val="1"/>
+      <w:numFmt w:val="bullet"/>
+      <w:lvlText w:val=""/>
+      <w:lvlJc w:val="left"/>
+      <w:pPr>
+        <w:tabs>
+          <w:tab w:val="num" w:pos="3600"/>
+        </w:tabs>
+        <w:ind w:left="3600" w:hanging="360"/>
+      </w:pPr>
+      <w:rPr>
+        <w:rFonts w:ascii="Wingdings" w:hAnsi="Wingdings" w:hint="default"/>
+        <w:sz w:val="20"/>
+      </w:rPr>
+    </w:lvl>
+    <w:lvl w:ilvl="5" w:tentative="1">
+      <w:start w:val="1"/>
+      <w:numFmt w:val="bullet"/>
+      <w:lvlText w:val=""/>
+      <w:lvlJc w:val="left"/>
+      <w:pPr>
+        <w:tabs>
+          <w:tab w:val="num" w:pos="4320"/>
+        </w:tabs>
+        <w:ind w:left="4320" w:hanging="360"/>
+      </w:pPr>
+      <w:rPr>
+        <w:rFonts w:ascii="Wingdings" w:hAnsi="Wingdings" w:hint="default"/>
+        <w:sz w:val="20"/>
+      </w:rPr>
+    </w:lvl>
+    <w:lvl w:ilvl="6" w:tentative="1">
+      <w:start w:val="1"/>
+      <w:numFmt w:val="bullet"/>
+      <w:lvlText w:val=""/>
+      <w:lvlJc w:val="left"/>
+      <w:pPr>
+        <w:tabs>
+          <w:tab w:val="num" w:pos="5040"/>
+        </w:tabs>
+        <w:ind w:left="5040" w:hanging="360"/>
+      </w:pPr>
+      <w:rPr>
+        <w:rFonts w:ascii="Wingdings" w:hAnsi="Wingdings" w:hint="default"/>
+        <w:sz w:val="20"/>
+      </w:rPr>
+    </w:lvl>
+    <w:lvl w:ilvl="7" w:tentative="1">
+      <w:start w:val="1"/>
+      <w:numFmt w:val="bullet"/>
+      <w:lvlText w:val=""/>
+      <w:lvlJc w:val="left"/>
+      <w:pPr>
+        <w:tabs>
+          <w:tab w:val="num" w:pos="5760"/>
+        </w:tabs>
+        <w:ind w:left="5760" w:hanging="360"/>
+      </w:pPr>
+      <w:rPr>
+        <w:rFonts w:ascii="Wingdings" w:hAnsi="Wingdings" w:hint="default"/>
+        <w:sz w:val="20"/>
+      </w:rPr>
+    </w:lvl>
+    <w:lvl w:ilvl="8" w:tentative="1">
+      <w:start w:val="1"/>
+      <w:numFmt w:val="bullet"/>
+      <w:lvlText w:val=""/>
+      <w:lvlJc w:val="left"/>
+      <w:pPr>
+        <w:tabs>
+          <w:tab w:val="num" w:pos="6480"/>
+        </w:tabs>
+        <w:ind w:left="6480" w:hanging="360"/>
+      </w:pPr>
+      <w:rPr>
+        <w:rFonts w:ascii="Wingdings" w:hAnsi="Wingdings" w:hint="default"/>
+        <w:sz w:val="20"/>
+      </w:rPr>
+    </w:lvl>
+  </w:abstractNum>
+  <w:abstractNum w:abstractNumId="9" w15:restartNumberingAfterBreak="0">
     <w:nsid w:val="5E1D5618"/>
     <w:multiLevelType w:val="hybridMultilevel"/>
     <w:tmpl w:val="BEC404EC"/>
@@ -599,7 +3553,7 @@
       </w:pPr>
     </w:lvl>
   </w:abstractNum>
-  <w:abstractNum w:abstractNumId="4" w15:restartNumberingAfterBreak="0">
+  <w:abstractNum w:abstractNumId="10" w15:restartNumberingAfterBreak="0">
     <w:nsid w:val="729C22F7"/>
     <w:multiLevelType w:val="multilevel"/>
     <w:tmpl w:val="0F1E7810"/>
@@ -713,28 +3667,46 @@
     </w:lvl>
   </w:abstractNum>
   <w:num w:numId="1" w16cid:durableId="707679842">
-    <w:abstractNumId w:val="3"/>
+    <w:abstractNumId w:val="9"/>
   </w:num>
   <w:num w:numId="2" w16cid:durableId="395275417">
-    <w:abstractNumId w:val="4"/>
+    <w:abstractNumId w:val="10"/>
     <w:lvlOverride w:ilvl="0">
       <w:startOverride w:val="1"/>
     </w:lvlOverride>
   </w:num>
   <w:num w:numId="3" w16cid:durableId="1396199261">
-    <w:abstractNumId w:val="2"/>
+    <w:abstractNumId w:val="7"/>
     <w:lvlOverride w:ilvl="0">
       <w:startOverride w:val="2"/>
     </w:lvlOverride>
   </w:num>
   <w:num w:numId="4" w16cid:durableId="1973749120">
-    <w:abstractNumId w:val="1"/>
+    <w:abstractNumId w:val="5"/>
     <w:lvlOverride w:ilvl="0">
       <w:startOverride w:val="3"/>
     </w:lvlOverride>
   </w:num>
   <w:num w:numId="5" w16cid:durableId="1021510054">
+    <w:abstractNumId w:val="2"/>
+  </w:num>
+  <w:num w:numId="6" w16cid:durableId="1824421229">
+    <w:abstractNumId w:val="6"/>
+  </w:num>
+  <w:num w:numId="7" w16cid:durableId="254369184">
+    <w:abstractNumId w:val="4"/>
+  </w:num>
+  <w:num w:numId="8" w16cid:durableId="940915679">
+    <w:abstractNumId w:val="3"/>
+  </w:num>
+  <w:num w:numId="9" w16cid:durableId="1619872149">
+    <w:abstractNumId w:val="1"/>
+  </w:num>
+  <w:num w:numId="10" w16cid:durableId="1583878346">
     <w:abstractNumId w:val="0"/>
+  </w:num>
+  <w:num w:numId="11" w16cid:durableId="1180778387">
+    <w:abstractNumId w:val="8"/>
   </w:num>
 </w:numbering>
 </file>
@@ -1344,7 +4316,6 @@
   <w:style w:type="character" w:default="1" w:styleId="DefaultParagraphFont">
     <w:name w:val="Default Paragraph Font"/>
     <w:uiPriority w:val="1"/>
-    <w:semiHidden/>
     <w:unhideWhenUsed/>
   </w:style>
   <w:style w:type="table" w:default="1" w:styleId="TableNormal">

</xml_diff>

<commit_message>
fix: Handle server errors properly and add cache-busting to fetchScheduledAudits
</commit_message>
<xml_diff>
--- a/Changes on Live app.docx
+++ b/Changes on Live app.docx
@@ -19,23 +19,7 @@
       </w:r>
       <w:proofErr w:type="spellEnd"/>
       <w:r>
-        <w:t xml:space="preserve"> screen shot of Store </w:t>
-      </w:r>
-      <w:proofErr w:type="gramStart"/>
-      <w:r>
-        <w:t>Groups ,Leaderboard</w:t>
-      </w:r>
-      <w:proofErr w:type="gramEnd"/>
-      <w:r>
-        <w:t xml:space="preserve"> - Top </w:t>
-      </w:r>
-      <w:proofErr w:type="gramStart"/>
-      <w:r>
-        <w:t>Auditors ,Trend</w:t>
-      </w:r>
-      <w:proofErr w:type="gramEnd"/>
-      <w:r>
-        <w:t xml:space="preserve"> Analysis and Period Comparison not working. </w:t>
+        <w:t xml:space="preserve"> screen shot of Store Groups ,Leaderboard - Top Auditors ,Trend Analysis and Period Comparison not working. </w:t>
       </w:r>
     </w:p>
     <w:p>
@@ -156,25 +140,12 @@
         <w:t xml:space="preserve">profile and click on the logout and if user sign in again then after login, </w:t>
       </w:r>
       <w:proofErr w:type="spellStart"/>
-      <w:proofErr w:type="gramStart"/>
       <w:r>
         <w:t>defalt</w:t>
       </w:r>
       <w:proofErr w:type="spellEnd"/>
       <w:r>
-        <w:t xml:space="preserve">  page</w:t>
-      </w:r>
-      <w:proofErr w:type="gramEnd"/>
-      <w:r>
-        <w:t xml:space="preserve"> profile is open. Should open dashboard. </w:t>
-      </w:r>
-      <w:proofErr w:type="gramStart"/>
-      <w:r>
-        <w:t>Also</w:t>
-      </w:r>
-      <w:proofErr w:type="gramEnd"/>
-      <w:r>
-        <w:t xml:space="preserve"> could you change the logout option Above right corner below short name.</w:t>
+        <w:t xml:space="preserve">  page profile is open. Should open dashboard. Also could you change the logout option Above right corner below short name.</w:t>
       </w:r>
     </w:p>
     <w:p>
@@ -575,13 +546,8 @@
         <w:t>  "</w:t>
       </w:r>
       <w:proofErr w:type="spellStart"/>
-      <w:proofErr w:type="gramStart"/>
-      <w:r>
-        <w:t>short</w:t>
-      </w:r>
-      <w:proofErr w:type="gramEnd"/>
-      <w:r>
-        <w:t>_name</w:t>
+      <w:r>
+        <w:t>short_name</w:t>
       </w:r>
       <w:proofErr w:type="spellEnd"/>
       <w:r>
@@ -653,19 +619,9 @@
         </w:rPr>
         <w:t>sx</w:t>
       </w:r>
-      <w:proofErr w:type="gramStart"/>
-      <w:r>
-        <w:t>={{ fontWeight</w:t>
-      </w:r>
-      <w:proofErr w:type="gramEnd"/>
-      <w:r>
-        <w:t>: 700, color: 'white', letterSpacing: '-0.02em</w:t>
-      </w:r>
-      <w:proofErr w:type="gramStart"/>
-      <w:r>
-        <w:t>' }}&gt;</w:t>
-      </w:r>
-      <w:proofErr w:type="gramEnd"/>
+      <w:r>
+        <w:t>={{ fontWeight: 700, color: 'white', letterSpacing: '-0.02em' }}&gt;</w:t>
+      </w:r>
     </w:p>
     <w:p>
       <w:r>
@@ -707,15 +663,7 @@
     </w:p>
     <w:p>
       <w:r>
-        <w:t>Audit </w:t>
-      </w:r>
-      <w:proofErr w:type="gramStart"/>
-      <w:r>
-        <w:t>Pro  →</w:t>
-      </w:r>
-      <w:proofErr w:type="gramEnd"/>
-      <w:r>
-        <w:t>  YOUR APP NAME</w:t>
+        <w:t>Audit Pro  →  YOUR APP NAME</w:t>
       </w:r>
     </w:p>
     <w:p>
@@ -1317,12 +1265,10 @@
         <w:t>={</w:t>
       </w:r>
       <w:proofErr w:type="spellStart"/>
-      <w:proofErr w:type="gramStart"/>
       <w:r>
         <w:t>styles.title</w:t>
       </w:r>
       <w:proofErr w:type="spellEnd"/>
-      <w:proofErr w:type="gramEnd"/>
       <w:r>
         <w:t>}&gt;YOUR APP NAME&lt;/Text&gt;</w:t>
       </w:r>
@@ -1345,23 +1291,7 @@
         <w:t>style</w:t>
       </w:r>
       <w:r>
-        <w:t>={</w:t>
-      </w:r>
-      <w:proofErr w:type="gramStart"/>
-      <w:r>
-        <w:t>styles.footer</w:t>
-      </w:r>
-      <w:proofErr w:type="gramEnd"/>
-      <w:r>
-        <w:t>}&gt;© 2025 YOUR APP NAME. All rights </w:t>
-      </w:r>
-      <w:proofErr w:type="gramStart"/>
-      <w:r>
-        <w:t>reserved.&lt;</w:t>
-      </w:r>
-      <w:proofErr w:type="gramEnd"/>
-      <w:r>
-        <w:t>/Text&gt;</w:t>
+        <w:t>={styles.footer}&gt;© 2025 YOUR APP NAME. All rights reserved.&lt;/Text&gt;</w:t>
       </w:r>
     </w:p>
     <w:p>
@@ -1544,18 +1474,13 @@
       </w:r>
       <w:proofErr w:type="spellEnd"/>
       <w:r>
-        <w:t>" --include="</w:t>
-      </w:r>
-      <w:proofErr w:type="gramStart"/>
-      <w:r>
-        <w:t>*.</w:t>
+        <w:t>" --include="*.</w:t>
       </w:r>
       <w:proofErr w:type="spellStart"/>
       <w:r>
         <w:t>json</w:t>
       </w:r>
       <w:proofErr w:type="spellEnd"/>
-      <w:proofErr w:type="gramEnd"/>
       <w:r>
         <w:t>" --include="*.html"</w:t>
       </w:r>
@@ -1739,12 +1664,10 @@
         <w:t> expo </w:t>
       </w:r>
       <w:proofErr w:type="spellStart"/>
-      <w:proofErr w:type="gramStart"/>
       <w:r>
         <w:t>build:android</w:t>
       </w:r>
       <w:proofErr w:type="spellEnd"/>
-      <w:proofErr w:type="gramEnd"/>
       <w:r>
         <w:t>  </w:t>
       </w:r>
@@ -1756,7 +1679,6 @@
         <w:t># or </w:t>
       </w:r>
       <w:proofErr w:type="spellStart"/>
-      <w:proofErr w:type="gramStart"/>
       <w:r>
         <w:rPr>
           <w:i/>
@@ -1765,7 +1687,6 @@
         <w:t>build:ios</w:t>
       </w:r>
       <w:proofErr w:type="spellEnd"/>
-      <w:proofErr w:type="gramEnd"/>
     </w:p>
     <w:p>
       <w:r>
@@ -2243,6 +2164,585 @@
       </w:tr>
     </w:tbl>
     <w:p/>
+    <w:p/>
+    <w:p/>
+    <w:p/>
+    <w:p>
+      <w:pPr>
+        <w:rPr>
+          <w:b/>
+          <w:bCs/>
+        </w:rPr>
+      </w:pPr>
+      <w:r>
+        <w:rPr>
+          <w:rFonts w:ascii="Segoe UI Emoji" w:hAnsi="Segoe UI Emoji" w:cs="Segoe UI Emoji"/>
+          <w:b/>
+          <w:bCs/>
+        </w:rPr>
+        <w:t>📱</w:t>
+      </w:r>
+      <w:r>
+        <w:rPr>
+          <w:b/>
+          <w:bCs/>
+        </w:rPr>
+        <w:t xml:space="preserve"> Mobile App Rebuild &amp; Publish Guide</w:t>
+      </w:r>
+    </w:p>
+    <w:p>
+      <w:pPr>
+        <w:rPr>
+          <w:b/>
+          <w:bCs/>
+        </w:rPr>
+      </w:pPr>
+      <w:r>
+        <w:rPr>
+          <w:b/>
+          <w:bCs/>
+        </w:rPr>
+        <w:t>Option 1: OTA Update (Fastest - No App Store Required)</w:t>
+      </w:r>
+    </w:p>
+    <w:p>
+      <w:r>
+        <w:t>Since you have expo-updates configured, you can push updates over-the-air without rebuilding:</w:t>
+      </w:r>
+    </w:p>
+    <w:p>
+      <w:r>
+        <w:rPr>
+          <w:i/>
+          <w:iCs/>
+        </w:rPr>
+        <w:t># Navigate to mobile folder</w:t>
+      </w:r>
+    </w:p>
+    <w:p>
+      <w:r>
+        <w:t>cd D:\audit_Checklists-app\mobile</w:t>
+      </w:r>
+    </w:p>
+    <w:p>
+      <w:r>
+        <w:rPr>
+          <w:i/>
+          <w:iCs/>
+        </w:rPr>
+        <w:t># Install dependencies (if not done)</w:t>
+      </w:r>
+    </w:p>
+    <w:p>
+      <w:proofErr w:type="spellStart"/>
+      <w:r>
+        <w:t>npm</w:t>
+      </w:r>
+      <w:proofErr w:type="spellEnd"/>
+      <w:r>
+        <w:t> install</w:t>
+      </w:r>
+    </w:p>
+    <w:p>
+      <w:r>
+        <w:rPr>
+          <w:i/>
+          <w:iCs/>
+        </w:rPr>
+        <w:t># Publish OTA update</w:t>
+      </w:r>
+    </w:p>
+    <w:p>
+      <w:proofErr w:type="spellStart"/>
+      <w:r>
+        <w:t>npx</w:t>
+      </w:r>
+      <w:proofErr w:type="spellEnd"/>
+      <w:r>
+        <w:t> </w:t>
+      </w:r>
+      <w:proofErr w:type="spellStart"/>
+      <w:r>
+        <w:t>eas</w:t>
+      </w:r>
+      <w:proofErr w:type="spellEnd"/>
+      <w:r>
+        <w:t> update --branch production --message "Auto-refresh for faster sync"</w:t>
+      </w:r>
+    </w:p>
+    <w:p>
+      <w:r>
+        <w:t>This pushes updates to users </w:t>
+      </w:r>
+      <w:r>
+        <w:rPr>
+          <w:b/>
+          <w:bCs/>
+        </w:rPr>
+        <w:t>immediately</w:t>
+      </w:r>
+      <w:r>
+        <w:t> - they'll get the new code on next app launch!</w:t>
+      </w:r>
+    </w:p>
+    <w:p>
+      <w:r>
+        <w:pict w14:anchorId="3E001741">
+          <v:rect id="_x0000_i1067" style="width:0;height:.75pt" o:hralign="center" o:hrstd="t" o:hr="t" fillcolor="#a0a0a0" stroked="f"/>
+        </w:pict>
+      </w:r>
+    </w:p>
+    <w:p>
+      <w:pPr>
+        <w:rPr>
+          <w:b/>
+          <w:bCs/>
+        </w:rPr>
+      </w:pPr>
+      <w:r>
+        <w:rPr>
+          <w:b/>
+          <w:bCs/>
+        </w:rPr>
+        <w:t>Option 2: Full Rebuild (For App Stores)</w:t>
+      </w:r>
+    </w:p>
+    <w:p>
+      <w:pPr>
+        <w:rPr>
+          <w:b/>
+          <w:bCs/>
+        </w:rPr>
+      </w:pPr>
+      <w:r>
+        <w:rPr>
+          <w:b/>
+          <w:bCs/>
+        </w:rPr>
+        <w:t>Step 1: Install EAS CLI (if not installed)</w:t>
+      </w:r>
+    </w:p>
+    <w:p>
+      <w:proofErr w:type="spellStart"/>
+      <w:r>
+        <w:t>npm</w:t>
+      </w:r>
+      <w:proofErr w:type="spellEnd"/>
+      <w:r>
+        <w:t> install -g </w:t>
+      </w:r>
+      <w:proofErr w:type="spellStart"/>
+      <w:r>
+        <w:t>eas</w:t>
+      </w:r>
+      <w:proofErr w:type="spellEnd"/>
+      <w:r>
+        <w:t>-cli</w:t>
+      </w:r>
+    </w:p>
+    <w:p>
+      <w:pPr>
+        <w:rPr>
+          <w:b/>
+          <w:bCs/>
+        </w:rPr>
+      </w:pPr>
+      <w:r>
+        <w:rPr>
+          <w:b/>
+          <w:bCs/>
+        </w:rPr>
+        <w:t>Step 2: Login to Expo</w:t>
+      </w:r>
+    </w:p>
+    <w:p>
+      <w:proofErr w:type="spellStart"/>
+      <w:r>
+        <w:t>eas</w:t>
+      </w:r>
+      <w:proofErr w:type="spellEnd"/>
+      <w:r>
+        <w:t> login</w:t>
+      </w:r>
+    </w:p>
+    <w:p>
+      <w:r>
+        <w:rPr>
+          <w:i/>
+          <w:iCs/>
+        </w:rPr>
+        <w:t># Enter your Expo credentials (owner: </w:t>
+      </w:r>
+      <w:proofErr w:type="spellStart"/>
+      <w:r>
+        <w:rPr>
+          <w:i/>
+          <w:iCs/>
+        </w:rPr>
+        <w:t>kapilchauhan</w:t>
+      </w:r>
+      <w:proofErr w:type="spellEnd"/>
+      <w:r>
+        <w:rPr>
+          <w:i/>
+          <w:iCs/>
+        </w:rPr>
+        <w:t>)</w:t>
+      </w:r>
+    </w:p>
+    <w:p>
+      <w:pPr>
+        <w:rPr>
+          <w:b/>
+          <w:bCs/>
+        </w:rPr>
+      </w:pPr>
+      <w:r>
+        <w:rPr>
+          <w:b/>
+          <w:bCs/>
+        </w:rPr>
+        <w:t>Step 3: Update Version (Recommended)</w:t>
+      </w:r>
+    </w:p>
+    <w:p>
+      <w:r>
+        <w:t>Edit mobile/</w:t>
+      </w:r>
+      <w:proofErr w:type="spellStart"/>
+      <w:r>
+        <w:t>app.json</w:t>
+      </w:r>
+      <w:proofErr w:type="spellEnd"/>
+      <w:r>
+        <w:t> and mobile/</w:t>
+      </w:r>
+      <w:proofErr w:type="spellStart"/>
+      <w:r>
+        <w:t>package.json</w:t>
+      </w:r>
+      <w:proofErr w:type="spellEnd"/>
+      <w:r>
+        <w:t>:</w:t>
+      </w:r>
+    </w:p>
+    <w:p>
+      <w:r>
+        <w:lastRenderedPageBreak/>
+        <w:t>"version": "1.14.0"  </w:t>
+      </w:r>
+      <w:r>
+        <w:rPr>
+          <w:i/>
+          <w:iCs/>
+        </w:rPr>
+        <w:t>// Increment version</w:t>
+      </w:r>
+    </w:p>
+    <w:p>
+      <w:r>
+        <w:t>For Android, also update in </w:t>
+      </w:r>
+      <w:proofErr w:type="spellStart"/>
+      <w:r>
+        <w:t>app.json</w:t>
+      </w:r>
+      <w:proofErr w:type="spellEnd"/>
+      <w:r>
+        <w:t>:</w:t>
+      </w:r>
+    </w:p>
+    <w:p>
+      <w:r>
+        <w:t>"android": {</w:t>
+      </w:r>
+    </w:p>
+    <w:p>
+      <w:r>
+        <w:t>  "</w:t>
+      </w:r>
+      <w:proofErr w:type="spellStart"/>
+      <w:r>
+        <w:t>versionCode</w:t>
+      </w:r>
+      <w:proofErr w:type="spellEnd"/>
+      <w:r>
+        <w:t>": 2  </w:t>
+      </w:r>
+      <w:r>
+        <w:rPr>
+          <w:i/>
+          <w:iCs/>
+        </w:rPr>
+        <w:t>// Increment by 1</w:t>
+      </w:r>
+    </w:p>
+    <w:p>
+      <w:r>
+        <w:t>}</w:t>
+      </w:r>
+    </w:p>
+    <w:p>
+      <w:pPr>
+        <w:rPr>
+          <w:b/>
+          <w:bCs/>
+        </w:rPr>
+      </w:pPr>
+      <w:r>
+        <w:rPr>
+          <w:b/>
+          <w:bCs/>
+        </w:rPr>
+        <w:t>Step 4: Build the App</w:t>
+      </w:r>
+    </w:p>
+    <w:p>
+      <w:r>
+        <w:rPr>
+          <w:b/>
+          <w:bCs/>
+        </w:rPr>
+        <w:t>For Android APK:</w:t>
+      </w:r>
+    </w:p>
+    <w:p>
+      <w:r>
+        <w:t>cd D:\audit_Checklists-app\mobile</w:t>
+      </w:r>
+    </w:p>
+    <w:p>
+      <w:proofErr w:type="spellStart"/>
+      <w:r>
+        <w:t>eas</w:t>
+      </w:r>
+      <w:proofErr w:type="spellEnd"/>
+      <w:r>
+        <w:t> build --platform android --profile production</w:t>
+      </w:r>
+    </w:p>
+    <w:p>
+      <w:r>
+        <w:rPr>
+          <w:b/>
+          <w:bCs/>
+        </w:rPr>
+        <w:t>For iOS:</w:t>
+      </w:r>
+    </w:p>
+    <w:p>
+      <w:proofErr w:type="spellStart"/>
+      <w:r>
+        <w:t>eas</w:t>
+      </w:r>
+      <w:proofErr w:type="spellEnd"/>
+      <w:r>
+        <w:t> build --platform </w:t>
+      </w:r>
+      <w:proofErr w:type="spellStart"/>
+      <w:r>
+        <w:t>ios</w:t>
+      </w:r>
+      <w:proofErr w:type="spellEnd"/>
+      <w:r>
+        <w:t> --profile production</w:t>
+      </w:r>
+    </w:p>
+    <w:p>
+      <w:r>
+        <w:rPr>
+          <w:b/>
+          <w:bCs/>
+        </w:rPr>
+        <w:t>For Both:</w:t>
+      </w:r>
+    </w:p>
+    <w:p>
+      <w:proofErr w:type="spellStart"/>
+      <w:r>
+        <w:t>eas</w:t>
+      </w:r>
+      <w:proofErr w:type="spellEnd"/>
+      <w:r>
+        <w:t> build --platform all --profile production</w:t>
+      </w:r>
+    </w:p>
+    <w:p>
+      <w:pPr>
+        <w:rPr>
+          <w:b/>
+          <w:bCs/>
+        </w:rPr>
+      </w:pPr>
+      <w:r>
+        <w:rPr>
+          <w:b/>
+          <w:bCs/>
+        </w:rPr>
+        <w:t>Step 5: Download &amp; Distribute</w:t>
+      </w:r>
+    </w:p>
+    <w:p>
+      <w:r>
+        <w:t>After build completes (~10-15 min):</w:t>
+      </w:r>
+    </w:p>
+    <w:p>
+      <w:pPr>
+        <w:numPr>
+          <w:ilvl w:val="0"/>
+          <w:numId w:val="12"/>
+        </w:numPr>
+      </w:pPr>
+      <w:r>
+        <w:rPr>
+          <w:b/>
+          <w:bCs/>
+        </w:rPr>
+        <w:t>Android</w:t>
+      </w:r>
+      <w:r>
+        <w:t>: Download APK from Expo dashboard and distribute</w:t>
+      </w:r>
+    </w:p>
+    <w:p>
+      <w:pPr>
+        <w:numPr>
+          <w:ilvl w:val="0"/>
+          <w:numId w:val="13"/>
+        </w:numPr>
+      </w:pPr>
+      <w:r>
+        <w:rPr>
+          <w:b/>
+          <w:bCs/>
+        </w:rPr>
+        <w:t>iOS</w:t>
+      </w:r>
+      <w:r>
+        <w:t>: Submit to App Store or distribute via TestFlight</w:t>
+      </w:r>
+    </w:p>
+    <w:p>
+      <w:r>
+        <w:pict w14:anchorId="2488F514">
+          <v:rect id="_x0000_i1068" style="width:0;height:.75pt" o:hralign="center" o:hrstd="t" o:hr="t" fillcolor="#a0a0a0" stroked="f"/>
+        </w:pict>
+      </w:r>
+    </w:p>
+    <w:p>
+      <w:pPr>
+        <w:rPr>
+          <w:b/>
+          <w:bCs/>
+        </w:rPr>
+      </w:pPr>
+      <w:r>
+        <w:rPr>
+          <w:b/>
+          <w:bCs/>
+        </w:rPr>
+        <w:t>Option 3: Quick Internal Testing APK</w:t>
+      </w:r>
+    </w:p>
+    <w:p>
+      <w:r>
+        <w:t>For quick internal distribution:</w:t>
+      </w:r>
+    </w:p>
+    <w:p>
+      <w:r>
+        <w:t>cd D:\audit_Checklists-app\mobile</w:t>
+      </w:r>
+    </w:p>
+    <w:p>
+      <w:proofErr w:type="spellStart"/>
+      <w:r>
+        <w:t>eas</w:t>
+      </w:r>
+      <w:proofErr w:type="spellEnd"/>
+      <w:r>
+        <w:t> build --platform android --profile internal</w:t>
+      </w:r>
+    </w:p>
+    <w:p>
+      <w:r>
+        <w:t>This creates an APK for internal testing that you can share directly.</w:t>
+      </w:r>
+    </w:p>
+    <w:p>
+      <w:r>
+        <w:pict w14:anchorId="352EB949">
+          <v:rect id="_x0000_i1069" style="width:0;height:.75pt" o:hralign="center" o:hrstd="t" o:hr="t" fillcolor="#a0a0a0" stroked="f"/>
+        </w:pict>
+      </w:r>
+    </w:p>
+    <w:p>
+      <w:pPr>
+        <w:rPr>
+          <w:b/>
+          <w:bCs/>
+        </w:rPr>
+      </w:pPr>
+      <w:r>
+        <w:rPr>
+          <w:rFonts w:ascii="Segoe UI Emoji" w:hAnsi="Segoe UI Emoji" w:cs="Segoe UI Emoji"/>
+          <w:b/>
+          <w:bCs/>
+        </w:rPr>
+        <w:t>🚀</w:t>
+      </w:r>
+      <w:r>
+        <w:rPr>
+          <w:b/>
+          <w:bCs/>
+        </w:rPr>
+        <w:t xml:space="preserve"> Recommended: Use OTA Update</w:t>
+      </w:r>
+    </w:p>
+    <w:p>
+      <w:r>
+        <w:t>Since your changes are JavaScript-only (no native code changes), </w:t>
+      </w:r>
+      <w:r>
+        <w:rPr>
+          <w:b/>
+          <w:bCs/>
+        </w:rPr>
+        <w:t>Option 1 (OTA Update)</w:t>
+      </w:r>
+      <w:r>
+        <w:t> is the fastest:</w:t>
+      </w:r>
+    </w:p>
+    <w:p>
+      <w:r>
+        <w:t>cd D:\audit_Checklists-app\mobile</w:t>
+      </w:r>
+    </w:p>
+    <w:p>
+      <w:proofErr w:type="spellStart"/>
+      <w:r>
+        <w:t>npx</w:t>
+      </w:r>
+      <w:proofErr w:type="spellEnd"/>
+      <w:r>
+        <w:t> </w:t>
+      </w:r>
+      <w:proofErr w:type="spellStart"/>
+      <w:r>
+        <w:t>eas</w:t>
+      </w:r>
+      <w:proofErr w:type="spellEnd"/>
+      <w:r>
+        <w:t> update --branch production --message "v1.14.0 - Auto-refresh for faster sync"</w:t>
+      </w:r>
+    </w:p>
+    <w:p>
+      <w:r>
+        <w:t>Users will automatically get the update within minutes!</w:t>
+      </w:r>
+    </w:p>
     <w:sectPr>
       <w:pgSz w:w="11906" w:h="16838"/>
       <w:pgMar w:top="1440" w:right="1440" w:bottom="1440" w:left="1440" w:header="708" w:footer="708" w:gutter="0"/>
@@ -2941,6 +3441,155 @@
     </w:lvl>
   </w:abstractNum>
   <w:abstractNum w:abstractNumId="5" w15:restartNumberingAfterBreak="0">
+    <w:nsid w:val="30894168"/>
+    <w:multiLevelType w:val="multilevel"/>
+    <w:tmpl w:val="D82CBB92"/>
+    <w:lvl w:ilvl="0">
+      <w:start w:val="1"/>
+      <w:numFmt w:val="bullet"/>
+      <w:lvlText w:val=""/>
+      <w:lvlJc w:val="left"/>
+      <w:pPr>
+        <w:tabs>
+          <w:tab w:val="num" w:pos="720"/>
+        </w:tabs>
+        <w:ind w:left="720" w:hanging="360"/>
+      </w:pPr>
+      <w:rPr>
+        <w:rFonts w:ascii="Symbol" w:hAnsi="Symbol" w:hint="default"/>
+        <w:sz w:val="20"/>
+      </w:rPr>
+    </w:lvl>
+    <w:lvl w:ilvl="1" w:tentative="1">
+      <w:start w:val="1"/>
+      <w:numFmt w:val="bullet"/>
+      <w:lvlText w:val="o"/>
+      <w:lvlJc w:val="left"/>
+      <w:pPr>
+        <w:tabs>
+          <w:tab w:val="num" w:pos="1440"/>
+        </w:tabs>
+        <w:ind w:left="1440" w:hanging="360"/>
+      </w:pPr>
+      <w:rPr>
+        <w:rFonts w:ascii="Courier New" w:hAnsi="Courier New" w:hint="default"/>
+        <w:sz w:val="20"/>
+      </w:rPr>
+    </w:lvl>
+    <w:lvl w:ilvl="2" w:tentative="1">
+      <w:start w:val="1"/>
+      <w:numFmt w:val="bullet"/>
+      <w:lvlText w:val=""/>
+      <w:lvlJc w:val="left"/>
+      <w:pPr>
+        <w:tabs>
+          <w:tab w:val="num" w:pos="2160"/>
+        </w:tabs>
+        <w:ind w:left="2160" w:hanging="360"/>
+      </w:pPr>
+      <w:rPr>
+        <w:rFonts w:ascii="Wingdings" w:hAnsi="Wingdings" w:hint="default"/>
+        <w:sz w:val="20"/>
+      </w:rPr>
+    </w:lvl>
+    <w:lvl w:ilvl="3" w:tentative="1">
+      <w:start w:val="1"/>
+      <w:numFmt w:val="bullet"/>
+      <w:lvlText w:val=""/>
+      <w:lvlJc w:val="left"/>
+      <w:pPr>
+        <w:tabs>
+          <w:tab w:val="num" w:pos="2880"/>
+        </w:tabs>
+        <w:ind w:left="2880" w:hanging="360"/>
+      </w:pPr>
+      <w:rPr>
+        <w:rFonts w:ascii="Wingdings" w:hAnsi="Wingdings" w:hint="default"/>
+        <w:sz w:val="20"/>
+      </w:rPr>
+    </w:lvl>
+    <w:lvl w:ilvl="4" w:tentative="1">
+      <w:start w:val="1"/>
+      <w:numFmt w:val="bullet"/>
+      <w:lvlText w:val=""/>
+      <w:lvlJc w:val="left"/>
+      <w:pPr>
+        <w:tabs>
+          <w:tab w:val="num" w:pos="3600"/>
+        </w:tabs>
+        <w:ind w:left="3600" w:hanging="360"/>
+      </w:pPr>
+      <w:rPr>
+        <w:rFonts w:ascii="Wingdings" w:hAnsi="Wingdings" w:hint="default"/>
+        <w:sz w:val="20"/>
+      </w:rPr>
+    </w:lvl>
+    <w:lvl w:ilvl="5" w:tentative="1">
+      <w:start w:val="1"/>
+      <w:numFmt w:val="bullet"/>
+      <w:lvlText w:val=""/>
+      <w:lvlJc w:val="left"/>
+      <w:pPr>
+        <w:tabs>
+          <w:tab w:val="num" w:pos="4320"/>
+        </w:tabs>
+        <w:ind w:left="4320" w:hanging="360"/>
+      </w:pPr>
+      <w:rPr>
+        <w:rFonts w:ascii="Wingdings" w:hAnsi="Wingdings" w:hint="default"/>
+        <w:sz w:val="20"/>
+      </w:rPr>
+    </w:lvl>
+    <w:lvl w:ilvl="6" w:tentative="1">
+      <w:start w:val="1"/>
+      <w:numFmt w:val="bullet"/>
+      <w:lvlText w:val=""/>
+      <w:lvlJc w:val="left"/>
+      <w:pPr>
+        <w:tabs>
+          <w:tab w:val="num" w:pos="5040"/>
+        </w:tabs>
+        <w:ind w:left="5040" w:hanging="360"/>
+      </w:pPr>
+      <w:rPr>
+        <w:rFonts w:ascii="Wingdings" w:hAnsi="Wingdings" w:hint="default"/>
+        <w:sz w:val="20"/>
+      </w:rPr>
+    </w:lvl>
+    <w:lvl w:ilvl="7" w:tentative="1">
+      <w:start w:val="1"/>
+      <w:numFmt w:val="bullet"/>
+      <w:lvlText w:val=""/>
+      <w:lvlJc w:val="left"/>
+      <w:pPr>
+        <w:tabs>
+          <w:tab w:val="num" w:pos="5760"/>
+        </w:tabs>
+        <w:ind w:left="5760" w:hanging="360"/>
+      </w:pPr>
+      <w:rPr>
+        <w:rFonts w:ascii="Wingdings" w:hAnsi="Wingdings" w:hint="default"/>
+        <w:sz w:val="20"/>
+      </w:rPr>
+    </w:lvl>
+    <w:lvl w:ilvl="8" w:tentative="1">
+      <w:start w:val="1"/>
+      <w:numFmt w:val="bullet"/>
+      <w:lvlText w:val=""/>
+      <w:lvlJc w:val="left"/>
+      <w:pPr>
+        <w:tabs>
+          <w:tab w:val="num" w:pos="6480"/>
+        </w:tabs>
+        <w:ind w:left="6480" w:hanging="360"/>
+      </w:pPr>
+      <w:rPr>
+        <w:rFonts w:ascii="Wingdings" w:hAnsi="Wingdings" w:hint="default"/>
+        <w:sz w:val="20"/>
+      </w:rPr>
+    </w:lvl>
+  </w:abstractNum>
+  <w:abstractNum w:abstractNumId="6" w15:restartNumberingAfterBreak="0">
     <w:nsid w:val="3A656ECC"/>
     <w:multiLevelType w:val="multilevel"/>
     <w:tmpl w:val="CEAA0322"/>
@@ -3053,7 +3702,7 @@
       </w:pPr>
     </w:lvl>
   </w:abstractNum>
-  <w:abstractNum w:abstractNumId="6" w15:restartNumberingAfterBreak="0">
+  <w:abstractNum w:abstractNumId="7" w15:restartNumberingAfterBreak="0">
     <w:nsid w:val="3B7531F4"/>
     <w:multiLevelType w:val="multilevel"/>
     <w:tmpl w:val="2EAA9A52"/>
@@ -3202,7 +3851,7 @@
       </w:rPr>
     </w:lvl>
   </w:abstractNum>
-  <w:abstractNum w:abstractNumId="7" w15:restartNumberingAfterBreak="0">
+  <w:abstractNum w:abstractNumId="8" w15:restartNumberingAfterBreak="0">
     <w:nsid w:val="3DA1183C"/>
     <w:multiLevelType w:val="multilevel"/>
     <w:tmpl w:val="B4AA814E"/>
@@ -3315,7 +3964,7 @@
       </w:pPr>
     </w:lvl>
   </w:abstractNum>
-  <w:abstractNum w:abstractNumId="8" w15:restartNumberingAfterBreak="0">
+  <w:abstractNum w:abstractNumId="9" w15:restartNumberingAfterBreak="0">
     <w:nsid w:val="559633DE"/>
     <w:multiLevelType w:val="multilevel"/>
     <w:tmpl w:val="09CC4EB2"/>
@@ -3464,7 +4113,156 @@
       </w:rPr>
     </w:lvl>
   </w:abstractNum>
-  <w:abstractNum w:abstractNumId="9" w15:restartNumberingAfterBreak="0">
+  <w:abstractNum w:abstractNumId="10" w15:restartNumberingAfterBreak="0">
+    <w:nsid w:val="5D804BD1"/>
+    <w:multiLevelType w:val="multilevel"/>
+    <w:tmpl w:val="C9DC8630"/>
+    <w:lvl w:ilvl="0">
+      <w:start w:val="1"/>
+      <w:numFmt w:val="bullet"/>
+      <w:lvlText w:val=""/>
+      <w:lvlJc w:val="left"/>
+      <w:pPr>
+        <w:tabs>
+          <w:tab w:val="num" w:pos="720"/>
+        </w:tabs>
+        <w:ind w:left="720" w:hanging="360"/>
+      </w:pPr>
+      <w:rPr>
+        <w:rFonts w:ascii="Symbol" w:hAnsi="Symbol" w:hint="default"/>
+        <w:sz w:val="20"/>
+      </w:rPr>
+    </w:lvl>
+    <w:lvl w:ilvl="1" w:tentative="1">
+      <w:start w:val="1"/>
+      <w:numFmt w:val="bullet"/>
+      <w:lvlText w:val="o"/>
+      <w:lvlJc w:val="left"/>
+      <w:pPr>
+        <w:tabs>
+          <w:tab w:val="num" w:pos="1440"/>
+        </w:tabs>
+        <w:ind w:left="1440" w:hanging="360"/>
+      </w:pPr>
+      <w:rPr>
+        <w:rFonts w:ascii="Courier New" w:hAnsi="Courier New" w:hint="default"/>
+        <w:sz w:val="20"/>
+      </w:rPr>
+    </w:lvl>
+    <w:lvl w:ilvl="2" w:tentative="1">
+      <w:start w:val="1"/>
+      <w:numFmt w:val="bullet"/>
+      <w:lvlText w:val=""/>
+      <w:lvlJc w:val="left"/>
+      <w:pPr>
+        <w:tabs>
+          <w:tab w:val="num" w:pos="2160"/>
+        </w:tabs>
+        <w:ind w:left="2160" w:hanging="360"/>
+      </w:pPr>
+      <w:rPr>
+        <w:rFonts w:ascii="Wingdings" w:hAnsi="Wingdings" w:hint="default"/>
+        <w:sz w:val="20"/>
+      </w:rPr>
+    </w:lvl>
+    <w:lvl w:ilvl="3" w:tentative="1">
+      <w:start w:val="1"/>
+      <w:numFmt w:val="bullet"/>
+      <w:lvlText w:val=""/>
+      <w:lvlJc w:val="left"/>
+      <w:pPr>
+        <w:tabs>
+          <w:tab w:val="num" w:pos="2880"/>
+        </w:tabs>
+        <w:ind w:left="2880" w:hanging="360"/>
+      </w:pPr>
+      <w:rPr>
+        <w:rFonts w:ascii="Wingdings" w:hAnsi="Wingdings" w:hint="default"/>
+        <w:sz w:val="20"/>
+      </w:rPr>
+    </w:lvl>
+    <w:lvl w:ilvl="4" w:tentative="1">
+      <w:start w:val="1"/>
+      <w:numFmt w:val="bullet"/>
+      <w:lvlText w:val=""/>
+      <w:lvlJc w:val="left"/>
+      <w:pPr>
+        <w:tabs>
+          <w:tab w:val="num" w:pos="3600"/>
+        </w:tabs>
+        <w:ind w:left="3600" w:hanging="360"/>
+      </w:pPr>
+      <w:rPr>
+        <w:rFonts w:ascii="Wingdings" w:hAnsi="Wingdings" w:hint="default"/>
+        <w:sz w:val="20"/>
+      </w:rPr>
+    </w:lvl>
+    <w:lvl w:ilvl="5" w:tentative="1">
+      <w:start w:val="1"/>
+      <w:numFmt w:val="bullet"/>
+      <w:lvlText w:val=""/>
+      <w:lvlJc w:val="left"/>
+      <w:pPr>
+        <w:tabs>
+          <w:tab w:val="num" w:pos="4320"/>
+        </w:tabs>
+        <w:ind w:left="4320" w:hanging="360"/>
+      </w:pPr>
+      <w:rPr>
+        <w:rFonts w:ascii="Wingdings" w:hAnsi="Wingdings" w:hint="default"/>
+        <w:sz w:val="20"/>
+      </w:rPr>
+    </w:lvl>
+    <w:lvl w:ilvl="6" w:tentative="1">
+      <w:start w:val="1"/>
+      <w:numFmt w:val="bullet"/>
+      <w:lvlText w:val=""/>
+      <w:lvlJc w:val="left"/>
+      <w:pPr>
+        <w:tabs>
+          <w:tab w:val="num" w:pos="5040"/>
+        </w:tabs>
+        <w:ind w:left="5040" w:hanging="360"/>
+      </w:pPr>
+      <w:rPr>
+        <w:rFonts w:ascii="Wingdings" w:hAnsi="Wingdings" w:hint="default"/>
+        <w:sz w:val="20"/>
+      </w:rPr>
+    </w:lvl>
+    <w:lvl w:ilvl="7" w:tentative="1">
+      <w:start w:val="1"/>
+      <w:numFmt w:val="bullet"/>
+      <w:lvlText w:val=""/>
+      <w:lvlJc w:val="left"/>
+      <w:pPr>
+        <w:tabs>
+          <w:tab w:val="num" w:pos="5760"/>
+        </w:tabs>
+        <w:ind w:left="5760" w:hanging="360"/>
+      </w:pPr>
+      <w:rPr>
+        <w:rFonts w:ascii="Wingdings" w:hAnsi="Wingdings" w:hint="default"/>
+        <w:sz w:val="20"/>
+      </w:rPr>
+    </w:lvl>
+    <w:lvl w:ilvl="8" w:tentative="1">
+      <w:start w:val="1"/>
+      <w:numFmt w:val="bullet"/>
+      <w:lvlText w:val=""/>
+      <w:lvlJc w:val="left"/>
+      <w:pPr>
+        <w:tabs>
+          <w:tab w:val="num" w:pos="6480"/>
+        </w:tabs>
+        <w:ind w:left="6480" w:hanging="360"/>
+      </w:pPr>
+      <w:rPr>
+        <w:rFonts w:ascii="Wingdings" w:hAnsi="Wingdings" w:hint="default"/>
+        <w:sz w:val="20"/>
+      </w:rPr>
+    </w:lvl>
+  </w:abstractNum>
+  <w:abstractNum w:abstractNumId="11" w15:restartNumberingAfterBreak="0">
     <w:nsid w:val="5E1D5618"/>
     <w:multiLevelType w:val="hybridMultilevel"/>
     <w:tmpl w:val="BEC404EC"/>
@@ -3553,7 +4351,7 @@
       </w:pPr>
     </w:lvl>
   </w:abstractNum>
-  <w:abstractNum w:abstractNumId="10" w15:restartNumberingAfterBreak="0">
+  <w:abstractNum w:abstractNumId="12" w15:restartNumberingAfterBreak="0">
     <w:nsid w:val="729C22F7"/>
     <w:multiLevelType w:val="multilevel"/>
     <w:tmpl w:val="0F1E7810"/>
@@ -3667,22 +4465,22 @@
     </w:lvl>
   </w:abstractNum>
   <w:num w:numId="1" w16cid:durableId="707679842">
-    <w:abstractNumId w:val="9"/>
+    <w:abstractNumId w:val="11"/>
   </w:num>
   <w:num w:numId="2" w16cid:durableId="395275417">
-    <w:abstractNumId w:val="10"/>
+    <w:abstractNumId w:val="12"/>
     <w:lvlOverride w:ilvl="0">
       <w:startOverride w:val="1"/>
     </w:lvlOverride>
   </w:num>
   <w:num w:numId="3" w16cid:durableId="1396199261">
-    <w:abstractNumId w:val="7"/>
+    <w:abstractNumId w:val="8"/>
     <w:lvlOverride w:ilvl="0">
       <w:startOverride w:val="2"/>
     </w:lvlOverride>
   </w:num>
   <w:num w:numId="4" w16cid:durableId="1973749120">
-    <w:abstractNumId w:val="5"/>
+    <w:abstractNumId w:val="6"/>
     <w:lvlOverride w:ilvl="0">
       <w:startOverride w:val="3"/>
     </w:lvlOverride>
@@ -3691,7 +4489,7 @@
     <w:abstractNumId w:val="2"/>
   </w:num>
   <w:num w:numId="6" w16cid:durableId="1824421229">
-    <w:abstractNumId w:val="6"/>
+    <w:abstractNumId w:val="7"/>
   </w:num>
   <w:num w:numId="7" w16cid:durableId="254369184">
     <w:abstractNumId w:val="4"/>
@@ -3706,7 +4504,13 @@
     <w:abstractNumId w:val="0"/>
   </w:num>
   <w:num w:numId="11" w16cid:durableId="1180778387">
-    <w:abstractNumId w:val="8"/>
+    <w:abstractNumId w:val="9"/>
+  </w:num>
+  <w:num w:numId="12" w16cid:durableId="863134798">
+    <w:abstractNumId w:val="5"/>
+  </w:num>
+  <w:num w:numId="13" w16cid:durableId="811556263">
+    <w:abstractNumId w:val="10"/>
   </w:num>
 </w:numbering>
 </file>

</xml_diff>

<commit_message>
feat: Add official Lite Bite Foods logo images
</commit_message>
<xml_diff>
--- a/Changes on Live app.docx
+++ b/Changes on Live app.docx
@@ -2743,6 +2743,817 @@
         <w:t>Users will automatically get the update within minutes!</w:t>
       </w:r>
     </w:p>
+    <w:p/>
+    <w:p/>
+    <w:p>
+      <w:r>
+        <w:t>I've updated the configuration to use PNG files. Now please </w:t>
+      </w:r>
+      <w:r>
+        <w:rPr>
+          <w:b/>
+          <w:bCs/>
+        </w:rPr>
+        <w:t>manually add the logo images</w:t>
+      </w:r>
+      <w:r>
+        <w:t> to these locations:</w:t>
+      </w:r>
+    </w:p>
+    <w:p>
+      <w:r>
+        <w:pict w14:anchorId="4F49E98B">
+          <v:rect id="_x0000_i1085" style="width:0;height:.75pt" o:hralign="center" o:hrstd="t" o:hr="t" fillcolor="#a0a0a0" stroked="f"/>
+        </w:pict>
+      </w:r>
+    </w:p>
+    <w:p>
+      <w:pPr>
+        <w:rPr>
+          <w:b/>
+          <w:bCs/>
+        </w:rPr>
+      </w:pPr>
+      <w:r>
+        <w:rPr>
+          <w:rFonts w:ascii="Segoe UI Emoji" w:hAnsi="Segoe UI Emoji" w:cs="Segoe UI Emoji"/>
+          <w:b/>
+          <w:bCs/>
+        </w:rPr>
+        <w:t>📋</w:t>
+      </w:r>
+      <w:r>
+        <w:rPr>
+          <w:b/>
+          <w:bCs/>
+        </w:rPr>
+        <w:t xml:space="preserve"> Step-by-Step Instructions</w:t>
+      </w:r>
+    </w:p>
+    <w:p>
+      <w:pPr>
+        <w:rPr>
+          <w:b/>
+          <w:bCs/>
+        </w:rPr>
+      </w:pPr>
+      <w:r>
+        <w:rPr>
+          <w:b/>
+          <w:bCs/>
+        </w:rPr>
+        <w:t>Step 1: Web App Logos</w:t>
+      </w:r>
+    </w:p>
+    <w:p>
+      <w:r>
+        <w:t>Save the logo images to D:\audit_Checklists-app\web\public\:</w:t>
+      </w:r>
+    </w:p>
+    <w:tbl>
+      <w:tblPr>
+        <w:tblW w:w="7830" w:type="dxa"/>
+        <w:shd w:val="clear" w:color="auto" w:fill="141414"/>
+        <w:tblCellMar>
+          <w:top w:w="15" w:type="dxa"/>
+          <w:left w:w="15" w:type="dxa"/>
+          <w:bottom w:w="15" w:type="dxa"/>
+          <w:right w:w="15" w:type="dxa"/>
+        </w:tblCellMar>
+        <w:tblLook w:val="04A0" w:firstRow="1" w:lastRow="0" w:firstColumn="1" w:lastColumn="0" w:noHBand="0" w:noVBand="1"/>
+      </w:tblPr>
+      <w:tblGrid>
+        <w:gridCol w:w="2245"/>
+        <w:gridCol w:w="5585"/>
+      </w:tblGrid>
+      <w:tr>
+        <w:trPr>
+          <w:tblHeader/>
+        </w:trPr>
+        <w:tc>
+          <w:tcPr>
+            <w:tcW w:w="0" w:type="auto"/>
+            <w:tcBorders>
+              <w:top w:val="single" w:sz="4" w:space="0" w:color="454545"/>
+              <w:left w:val="single" w:sz="4" w:space="0" w:color="454545"/>
+              <w:bottom w:val="single" w:sz="4" w:space="0" w:color="454545"/>
+              <w:right w:val="single" w:sz="4" w:space="0" w:color="454545"/>
+            </w:tcBorders>
+            <w:shd w:val="clear" w:color="auto" w:fill="141414"/>
+            <w:tcMar>
+              <w:top w:w="90" w:type="dxa"/>
+              <w:left w:w="195" w:type="dxa"/>
+              <w:bottom w:w="90" w:type="dxa"/>
+              <w:right w:w="195" w:type="dxa"/>
+            </w:tcMar>
+            <w:vAlign w:val="center"/>
+            <w:hideMark/>
+          </w:tcPr>
+          <w:p>
+            <w:pPr>
+              <w:rPr>
+                <w:b/>
+                <w:bCs/>
+              </w:rPr>
+            </w:pPr>
+            <w:r>
+              <w:rPr>
+                <w:b/>
+                <w:bCs/>
+              </w:rPr>
+              <w:t>Filename</w:t>
+            </w:r>
+          </w:p>
+        </w:tc>
+        <w:tc>
+          <w:tcPr>
+            <w:tcW w:w="0" w:type="auto"/>
+            <w:tcBorders>
+              <w:top w:val="single" w:sz="4" w:space="0" w:color="454545"/>
+              <w:left w:val="single" w:sz="4" w:space="0" w:color="454545"/>
+              <w:bottom w:val="single" w:sz="4" w:space="0" w:color="454545"/>
+              <w:right w:val="single" w:sz="4" w:space="0" w:color="454545"/>
+            </w:tcBorders>
+            <w:shd w:val="clear" w:color="auto" w:fill="141414"/>
+            <w:tcMar>
+              <w:top w:w="90" w:type="dxa"/>
+              <w:left w:w="195" w:type="dxa"/>
+              <w:bottom w:w="90" w:type="dxa"/>
+              <w:right w:w="195" w:type="dxa"/>
+            </w:tcMar>
+            <w:vAlign w:val="center"/>
+            <w:hideMark/>
+          </w:tcPr>
+          <w:p>
+            <w:pPr>
+              <w:rPr>
+                <w:b/>
+                <w:bCs/>
+              </w:rPr>
+            </w:pPr>
+            <w:r>
+              <w:rPr>
+                <w:b/>
+                <w:bCs/>
+              </w:rPr>
+              <w:t>What to save</w:t>
+            </w:r>
+          </w:p>
+        </w:tc>
+      </w:tr>
+      <w:tr>
+        <w:tc>
+          <w:tcPr>
+            <w:tcW w:w="0" w:type="auto"/>
+            <w:tcBorders>
+              <w:top w:val="single" w:sz="4" w:space="0" w:color="454545"/>
+              <w:left w:val="single" w:sz="4" w:space="0" w:color="454545"/>
+              <w:bottom w:val="single" w:sz="4" w:space="0" w:color="454545"/>
+              <w:right w:val="single" w:sz="4" w:space="0" w:color="454545"/>
+            </w:tcBorders>
+            <w:shd w:val="clear" w:color="auto" w:fill="141414"/>
+            <w:tcMar>
+              <w:top w:w="90" w:type="dxa"/>
+              <w:left w:w="195" w:type="dxa"/>
+              <w:bottom w:w="90" w:type="dxa"/>
+              <w:right w:w="195" w:type="dxa"/>
+            </w:tcMar>
+            <w:vAlign w:val="center"/>
+            <w:hideMark/>
+          </w:tcPr>
+          <w:p>
+            <w:r>
+              <w:t>logo192.png</w:t>
+            </w:r>
+          </w:p>
+        </w:tc>
+        <w:tc>
+          <w:tcPr>
+            <w:tcW w:w="0" w:type="auto"/>
+            <w:tcBorders>
+              <w:top w:val="single" w:sz="4" w:space="0" w:color="454545"/>
+              <w:left w:val="single" w:sz="4" w:space="0" w:color="454545"/>
+              <w:bottom w:val="single" w:sz="4" w:space="0" w:color="454545"/>
+              <w:right w:val="single" w:sz="4" w:space="0" w:color="454545"/>
+            </w:tcBorders>
+            <w:shd w:val="clear" w:color="auto" w:fill="141414"/>
+            <w:tcMar>
+              <w:top w:w="90" w:type="dxa"/>
+              <w:left w:w="195" w:type="dxa"/>
+              <w:bottom w:w="90" w:type="dxa"/>
+              <w:right w:w="195" w:type="dxa"/>
+            </w:tcMar>
+            <w:vAlign w:val="center"/>
+            <w:hideMark/>
+          </w:tcPr>
+          <w:p>
+            <w:r>
+              <w:t>Image 4 (small square logo, 192x192)</w:t>
+            </w:r>
+          </w:p>
+        </w:tc>
+      </w:tr>
+      <w:tr>
+        <w:tc>
+          <w:tcPr>
+            <w:tcW w:w="0" w:type="auto"/>
+            <w:tcBorders>
+              <w:top w:val="single" w:sz="4" w:space="0" w:color="454545"/>
+              <w:left w:val="single" w:sz="4" w:space="0" w:color="454545"/>
+              <w:bottom w:val="single" w:sz="4" w:space="0" w:color="454545"/>
+              <w:right w:val="single" w:sz="4" w:space="0" w:color="454545"/>
+            </w:tcBorders>
+            <w:shd w:val="clear" w:color="auto" w:fill="141414"/>
+            <w:tcMar>
+              <w:top w:w="90" w:type="dxa"/>
+              <w:left w:w="195" w:type="dxa"/>
+              <w:bottom w:w="90" w:type="dxa"/>
+              <w:right w:w="195" w:type="dxa"/>
+            </w:tcMar>
+            <w:vAlign w:val="center"/>
+            <w:hideMark/>
+          </w:tcPr>
+          <w:p>
+            <w:r>
+              <w:t>logo512.png</w:t>
+            </w:r>
+          </w:p>
+        </w:tc>
+        <w:tc>
+          <w:tcPr>
+            <w:tcW w:w="0" w:type="auto"/>
+            <w:tcBorders>
+              <w:top w:val="single" w:sz="4" w:space="0" w:color="454545"/>
+              <w:left w:val="single" w:sz="4" w:space="0" w:color="454545"/>
+              <w:bottom w:val="single" w:sz="4" w:space="0" w:color="454545"/>
+              <w:right w:val="single" w:sz="4" w:space="0" w:color="454545"/>
+            </w:tcBorders>
+            <w:shd w:val="clear" w:color="auto" w:fill="141414"/>
+            <w:tcMar>
+              <w:top w:w="90" w:type="dxa"/>
+              <w:left w:w="195" w:type="dxa"/>
+              <w:bottom w:w="90" w:type="dxa"/>
+              <w:right w:w="195" w:type="dxa"/>
+            </w:tcMar>
+            <w:vAlign w:val="center"/>
+            <w:hideMark/>
+          </w:tcPr>
+          <w:p>
+            <w:r>
+              <w:t>Image 5 (large square logo, 512x512)</w:t>
+            </w:r>
+          </w:p>
+        </w:tc>
+      </w:tr>
+    </w:tbl>
+    <w:p>
+      <w:pPr>
+        <w:rPr>
+          <w:b/>
+          <w:bCs/>
+        </w:rPr>
+      </w:pPr>
+      <w:r>
+        <w:rPr>
+          <w:b/>
+          <w:bCs/>
+        </w:rPr>
+        <w:t>Step 2: Mobile App Logos</w:t>
+      </w:r>
+    </w:p>
+    <w:p>
+      <w:r>
+        <w:t>Save the logo images to D:\audit_Checklists-app\mobile\assets\:</w:t>
+      </w:r>
+    </w:p>
+    <w:tbl>
+      <w:tblPr>
+        <w:tblW w:w="7830" w:type="dxa"/>
+        <w:shd w:val="clear" w:color="auto" w:fill="141414"/>
+        <w:tblCellMar>
+          <w:top w:w="15" w:type="dxa"/>
+          <w:left w:w="15" w:type="dxa"/>
+          <w:bottom w:w="15" w:type="dxa"/>
+          <w:right w:w="15" w:type="dxa"/>
+        </w:tblCellMar>
+        <w:tblLook w:val="04A0" w:firstRow="1" w:lastRow="0" w:firstColumn="1" w:lastColumn="0" w:noHBand="0" w:noVBand="1"/>
+      </w:tblPr>
+      <w:tblGrid>
+        <w:gridCol w:w="1839"/>
+        <w:gridCol w:w="2920"/>
+        <w:gridCol w:w="3071"/>
+      </w:tblGrid>
+      <w:tr>
+        <w:trPr>
+          <w:tblHeader/>
+        </w:trPr>
+        <w:tc>
+          <w:tcPr>
+            <w:tcW w:w="0" w:type="auto"/>
+            <w:tcBorders>
+              <w:top w:val="single" w:sz="4" w:space="0" w:color="454545"/>
+              <w:left w:val="single" w:sz="4" w:space="0" w:color="454545"/>
+              <w:bottom w:val="single" w:sz="4" w:space="0" w:color="454545"/>
+              <w:right w:val="single" w:sz="4" w:space="0" w:color="454545"/>
+            </w:tcBorders>
+            <w:shd w:val="clear" w:color="auto" w:fill="141414"/>
+            <w:tcMar>
+              <w:top w:w="90" w:type="dxa"/>
+              <w:left w:w="195" w:type="dxa"/>
+              <w:bottom w:w="90" w:type="dxa"/>
+              <w:right w:w="195" w:type="dxa"/>
+            </w:tcMar>
+            <w:vAlign w:val="center"/>
+            <w:hideMark/>
+          </w:tcPr>
+          <w:p>
+            <w:pPr>
+              <w:rPr>
+                <w:b/>
+                <w:bCs/>
+              </w:rPr>
+            </w:pPr>
+            <w:r>
+              <w:rPr>
+                <w:b/>
+                <w:bCs/>
+              </w:rPr>
+              <w:t>Filename</w:t>
+            </w:r>
+          </w:p>
+        </w:tc>
+        <w:tc>
+          <w:tcPr>
+            <w:tcW w:w="0" w:type="auto"/>
+            <w:tcBorders>
+              <w:top w:val="single" w:sz="4" w:space="0" w:color="454545"/>
+              <w:left w:val="single" w:sz="4" w:space="0" w:color="454545"/>
+              <w:bottom w:val="single" w:sz="4" w:space="0" w:color="454545"/>
+              <w:right w:val="single" w:sz="4" w:space="0" w:color="454545"/>
+            </w:tcBorders>
+            <w:shd w:val="clear" w:color="auto" w:fill="141414"/>
+            <w:tcMar>
+              <w:top w:w="90" w:type="dxa"/>
+              <w:left w:w="195" w:type="dxa"/>
+              <w:bottom w:w="90" w:type="dxa"/>
+              <w:right w:w="195" w:type="dxa"/>
+            </w:tcMar>
+            <w:vAlign w:val="center"/>
+            <w:hideMark/>
+          </w:tcPr>
+          <w:p>
+            <w:pPr>
+              <w:rPr>
+                <w:b/>
+                <w:bCs/>
+              </w:rPr>
+            </w:pPr>
+            <w:r>
+              <w:rPr>
+                <w:b/>
+                <w:bCs/>
+              </w:rPr>
+              <w:t>What to save</w:t>
+            </w:r>
+          </w:p>
+        </w:tc>
+        <w:tc>
+          <w:tcPr>
+            <w:tcW w:w="0" w:type="auto"/>
+            <w:tcBorders>
+              <w:top w:val="single" w:sz="4" w:space="0" w:color="454545"/>
+              <w:left w:val="single" w:sz="4" w:space="0" w:color="454545"/>
+              <w:bottom w:val="single" w:sz="4" w:space="0" w:color="454545"/>
+              <w:right w:val="single" w:sz="4" w:space="0" w:color="454545"/>
+            </w:tcBorders>
+            <w:shd w:val="clear" w:color="auto" w:fill="141414"/>
+            <w:tcMar>
+              <w:top w:w="90" w:type="dxa"/>
+              <w:left w:w="195" w:type="dxa"/>
+              <w:bottom w:w="90" w:type="dxa"/>
+              <w:right w:w="195" w:type="dxa"/>
+            </w:tcMar>
+            <w:vAlign w:val="center"/>
+            <w:hideMark/>
+          </w:tcPr>
+          <w:p>
+            <w:pPr>
+              <w:rPr>
+                <w:b/>
+                <w:bCs/>
+              </w:rPr>
+            </w:pPr>
+            <w:r>
+              <w:rPr>
+                <w:b/>
+                <w:bCs/>
+              </w:rPr>
+              <w:t>Notes</w:t>
+            </w:r>
+          </w:p>
+        </w:tc>
+      </w:tr>
+      <w:tr>
+        <w:tc>
+          <w:tcPr>
+            <w:tcW w:w="0" w:type="auto"/>
+            <w:tcBorders>
+              <w:top w:val="single" w:sz="4" w:space="0" w:color="454545"/>
+              <w:left w:val="single" w:sz="4" w:space="0" w:color="454545"/>
+              <w:bottom w:val="single" w:sz="4" w:space="0" w:color="454545"/>
+              <w:right w:val="single" w:sz="4" w:space="0" w:color="454545"/>
+            </w:tcBorders>
+            <w:shd w:val="clear" w:color="auto" w:fill="141414"/>
+            <w:tcMar>
+              <w:top w:w="90" w:type="dxa"/>
+              <w:left w:w="195" w:type="dxa"/>
+              <w:bottom w:w="90" w:type="dxa"/>
+              <w:right w:w="195" w:type="dxa"/>
+            </w:tcMar>
+            <w:vAlign w:val="center"/>
+            <w:hideMark/>
+          </w:tcPr>
+          <w:p>
+            <w:r>
+              <w:t>icon.png</w:t>
+            </w:r>
+          </w:p>
+        </w:tc>
+        <w:tc>
+          <w:tcPr>
+            <w:tcW w:w="0" w:type="auto"/>
+            <w:tcBorders>
+              <w:top w:val="single" w:sz="4" w:space="0" w:color="454545"/>
+              <w:left w:val="single" w:sz="4" w:space="0" w:color="454545"/>
+              <w:bottom w:val="single" w:sz="4" w:space="0" w:color="454545"/>
+              <w:right w:val="single" w:sz="4" w:space="0" w:color="454545"/>
+            </w:tcBorders>
+            <w:shd w:val="clear" w:color="auto" w:fill="141414"/>
+            <w:tcMar>
+              <w:top w:w="90" w:type="dxa"/>
+              <w:left w:w="195" w:type="dxa"/>
+              <w:bottom w:w="90" w:type="dxa"/>
+              <w:right w:w="195" w:type="dxa"/>
+            </w:tcMar>
+            <w:vAlign w:val="center"/>
+            <w:hideMark/>
+          </w:tcPr>
+          <w:p>
+            <w:r>
+              <w:t>Image 1 or 3 (white background)</w:t>
+            </w:r>
+          </w:p>
+        </w:tc>
+        <w:tc>
+          <w:tcPr>
+            <w:tcW w:w="0" w:type="auto"/>
+            <w:tcBorders>
+              <w:top w:val="single" w:sz="4" w:space="0" w:color="454545"/>
+              <w:left w:val="single" w:sz="4" w:space="0" w:color="454545"/>
+              <w:bottom w:val="single" w:sz="4" w:space="0" w:color="454545"/>
+              <w:right w:val="single" w:sz="4" w:space="0" w:color="454545"/>
+            </w:tcBorders>
+            <w:shd w:val="clear" w:color="auto" w:fill="141414"/>
+            <w:tcMar>
+              <w:top w:w="90" w:type="dxa"/>
+              <w:left w:w="195" w:type="dxa"/>
+              <w:bottom w:w="90" w:type="dxa"/>
+              <w:right w:w="195" w:type="dxa"/>
+            </w:tcMar>
+            <w:vAlign w:val="center"/>
+            <w:hideMark/>
+          </w:tcPr>
+          <w:p>
+            <w:r>
+              <w:t>Should be 1024x1024</w:t>
+            </w:r>
+          </w:p>
+        </w:tc>
+      </w:tr>
+      <w:tr>
+        <w:tc>
+          <w:tcPr>
+            <w:tcW w:w="0" w:type="auto"/>
+            <w:tcBorders>
+              <w:top w:val="single" w:sz="4" w:space="0" w:color="454545"/>
+              <w:left w:val="single" w:sz="4" w:space="0" w:color="454545"/>
+              <w:bottom w:val="single" w:sz="4" w:space="0" w:color="454545"/>
+              <w:right w:val="single" w:sz="4" w:space="0" w:color="454545"/>
+            </w:tcBorders>
+            <w:shd w:val="clear" w:color="auto" w:fill="141414"/>
+            <w:tcMar>
+              <w:top w:w="90" w:type="dxa"/>
+              <w:left w:w="195" w:type="dxa"/>
+              <w:bottom w:w="90" w:type="dxa"/>
+              <w:right w:w="195" w:type="dxa"/>
+            </w:tcMar>
+            <w:vAlign w:val="center"/>
+            <w:hideMark/>
+          </w:tcPr>
+          <w:p>
+            <w:r>
+              <w:t>adaptive-icon.png</w:t>
+            </w:r>
+          </w:p>
+        </w:tc>
+        <w:tc>
+          <w:tcPr>
+            <w:tcW w:w="0" w:type="auto"/>
+            <w:tcBorders>
+              <w:top w:val="single" w:sz="4" w:space="0" w:color="454545"/>
+              <w:left w:val="single" w:sz="4" w:space="0" w:color="454545"/>
+              <w:bottom w:val="single" w:sz="4" w:space="0" w:color="454545"/>
+              <w:right w:val="single" w:sz="4" w:space="0" w:color="454545"/>
+            </w:tcBorders>
+            <w:shd w:val="clear" w:color="auto" w:fill="141414"/>
+            <w:tcMar>
+              <w:top w:w="90" w:type="dxa"/>
+              <w:left w:w="195" w:type="dxa"/>
+              <w:bottom w:w="90" w:type="dxa"/>
+              <w:right w:w="195" w:type="dxa"/>
+            </w:tcMar>
+            <w:vAlign w:val="center"/>
+            <w:hideMark/>
+          </w:tcPr>
+          <w:p>
+            <w:r>
+              <w:t>Image 1 or 3 (white background)</w:t>
+            </w:r>
+          </w:p>
+        </w:tc>
+        <w:tc>
+          <w:tcPr>
+            <w:tcW w:w="0" w:type="auto"/>
+            <w:tcBorders>
+              <w:top w:val="single" w:sz="4" w:space="0" w:color="454545"/>
+              <w:left w:val="single" w:sz="4" w:space="0" w:color="454545"/>
+              <w:bottom w:val="single" w:sz="4" w:space="0" w:color="454545"/>
+              <w:right w:val="single" w:sz="4" w:space="0" w:color="454545"/>
+            </w:tcBorders>
+            <w:shd w:val="clear" w:color="auto" w:fill="141414"/>
+            <w:tcMar>
+              <w:top w:w="90" w:type="dxa"/>
+              <w:left w:w="195" w:type="dxa"/>
+              <w:bottom w:w="90" w:type="dxa"/>
+              <w:right w:w="195" w:type="dxa"/>
+            </w:tcMar>
+            <w:vAlign w:val="center"/>
+            <w:hideMark/>
+          </w:tcPr>
+          <w:p>
+            <w:r>
+              <w:t>Should be 1024x1024</w:t>
+            </w:r>
+          </w:p>
+        </w:tc>
+      </w:tr>
+      <w:tr>
+        <w:tc>
+          <w:tcPr>
+            <w:tcW w:w="0" w:type="auto"/>
+            <w:tcBorders>
+              <w:top w:val="single" w:sz="4" w:space="0" w:color="454545"/>
+              <w:left w:val="single" w:sz="4" w:space="0" w:color="454545"/>
+              <w:bottom w:val="single" w:sz="4" w:space="0" w:color="454545"/>
+              <w:right w:val="single" w:sz="4" w:space="0" w:color="454545"/>
+            </w:tcBorders>
+            <w:shd w:val="clear" w:color="auto" w:fill="141414"/>
+            <w:tcMar>
+              <w:top w:w="90" w:type="dxa"/>
+              <w:left w:w="195" w:type="dxa"/>
+              <w:bottom w:w="90" w:type="dxa"/>
+              <w:right w:w="195" w:type="dxa"/>
+            </w:tcMar>
+            <w:vAlign w:val="center"/>
+            <w:hideMark/>
+          </w:tcPr>
+          <w:p>
+            <w:r>
+              <w:t>splash.png</w:t>
+            </w:r>
+          </w:p>
+        </w:tc>
+        <w:tc>
+          <w:tcPr>
+            <w:tcW w:w="0" w:type="auto"/>
+            <w:tcBorders>
+              <w:top w:val="single" w:sz="4" w:space="0" w:color="454545"/>
+              <w:left w:val="single" w:sz="4" w:space="0" w:color="454545"/>
+              <w:bottom w:val="single" w:sz="4" w:space="0" w:color="454545"/>
+              <w:right w:val="single" w:sz="4" w:space="0" w:color="454545"/>
+            </w:tcBorders>
+            <w:shd w:val="clear" w:color="auto" w:fill="141414"/>
+            <w:tcMar>
+              <w:top w:w="90" w:type="dxa"/>
+              <w:left w:w="195" w:type="dxa"/>
+              <w:bottom w:w="90" w:type="dxa"/>
+              <w:right w:w="195" w:type="dxa"/>
+            </w:tcMar>
+            <w:vAlign w:val="center"/>
+            <w:hideMark/>
+          </w:tcPr>
+          <w:p>
+            <w:r>
+              <w:t>Image 2 (black background)</w:t>
+            </w:r>
+          </w:p>
+        </w:tc>
+        <w:tc>
+          <w:tcPr>
+            <w:tcW w:w="0" w:type="auto"/>
+            <w:tcBorders>
+              <w:top w:val="single" w:sz="4" w:space="0" w:color="454545"/>
+              <w:left w:val="single" w:sz="4" w:space="0" w:color="454545"/>
+              <w:bottom w:val="single" w:sz="4" w:space="0" w:color="454545"/>
+              <w:right w:val="single" w:sz="4" w:space="0" w:color="454545"/>
+            </w:tcBorders>
+            <w:shd w:val="clear" w:color="auto" w:fill="141414"/>
+            <w:tcMar>
+              <w:top w:w="90" w:type="dxa"/>
+              <w:left w:w="195" w:type="dxa"/>
+              <w:bottom w:w="90" w:type="dxa"/>
+              <w:right w:w="195" w:type="dxa"/>
+            </w:tcMar>
+            <w:vAlign w:val="center"/>
+            <w:hideMark/>
+          </w:tcPr>
+          <w:p>
+            <w:r>
+              <w:t>Should be 1284x2778 or similar tall ratio</w:t>
+            </w:r>
+          </w:p>
+        </w:tc>
+      </w:tr>
+    </w:tbl>
+    <w:p>
+      <w:pPr>
+        <w:rPr>
+          <w:b/>
+          <w:bCs/>
+        </w:rPr>
+      </w:pPr>
+      <w:r>
+        <w:rPr>
+          <w:b/>
+          <w:bCs/>
+        </w:rPr>
+        <w:t>Step 3: Commit &amp; Deploy</w:t>
+      </w:r>
+    </w:p>
+    <w:p>
+      <w:r>
+        <w:t>After adding the images, run:</w:t>
+      </w:r>
+    </w:p>
+    <w:p>
+      <w:r>
+        <w:t>cd D:\audit_Checklists-app</w:t>
+      </w:r>
+    </w:p>
+    <w:p>
+      <w:r>
+        <w:t>git add -A</w:t>
+      </w:r>
+    </w:p>
+    <w:p>
+      <w:r>
+        <w:t>git commit -m "feat: Add official Lite Bite Foods logo images"</w:t>
+      </w:r>
+    </w:p>
+    <w:p>
+      <w:r>
+        <w:t>git push origin master</w:t>
+      </w:r>
+    </w:p>
+    <w:p>
+      <w:pPr>
+        <w:rPr>
+          <w:b/>
+          <w:bCs/>
+        </w:rPr>
+      </w:pPr>
+      <w:r>
+        <w:rPr>
+          <w:b/>
+          <w:bCs/>
+        </w:rPr>
+        <w:t>Step 4: Rebuild Mobile App (for logo changes)</w:t>
+      </w:r>
+    </w:p>
+    <w:p>
+      <w:r>
+        <w:t>cd D:\audit_Checklists-app\mobile</w:t>
+      </w:r>
+    </w:p>
+    <w:p>
+      <w:proofErr w:type="spellStart"/>
+      <w:r>
+        <w:t>npx</w:t>
+      </w:r>
+      <w:proofErr w:type="spellEnd"/>
+      <w:r>
+        <w:t> </w:t>
+      </w:r>
+      <w:proofErr w:type="spellStart"/>
+      <w:r>
+        <w:t>eas</w:t>
+      </w:r>
+      <w:proofErr w:type="spellEnd"/>
+      <w:r>
+        <w:t> update --branch production --message "v1.15.1 - Official LBF logos"</w:t>
+      </w:r>
+    </w:p>
+    <w:p>
+      <w:r>
+        <w:pict w14:anchorId="61915DAC">
+          <v:rect id="_x0000_i1086" style="width:0;height:.75pt" o:hralign="center" o:hrstd="t" o:hr="t" fillcolor="#a0a0a0" stroked="f"/>
+        </w:pict>
+      </w:r>
+    </w:p>
+    <w:p>
+      <w:pPr>
+        <w:rPr>
+          <w:b/>
+          <w:bCs/>
+        </w:rPr>
+      </w:pPr>
+      <w:r>
+        <w:rPr>
+          <w:rFonts w:ascii="Segoe UI Emoji" w:hAnsi="Segoe UI Emoji" w:cs="Segoe UI Emoji"/>
+          <w:b/>
+          <w:bCs/>
+        </w:rPr>
+        <w:lastRenderedPageBreak/>
+        <w:t>🎨</w:t>
+      </w:r>
+      <w:r>
+        <w:rPr>
+          <w:b/>
+          <w:bCs/>
+        </w:rPr>
+        <w:t xml:space="preserve"> Brand </w:t>
+      </w:r>
+      <w:proofErr w:type="spellStart"/>
+      <w:r>
+        <w:rPr>
+          <w:b/>
+          <w:bCs/>
+        </w:rPr>
+        <w:t>Colors</w:t>
+      </w:r>
+      <w:proofErr w:type="spellEnd"/>
+      <w:r>
+        <w:rPr>
+          <w:b/>
+          <w:bCs/>
+        </w:rPr>
+        <w:t xml:space="preserve"> (from the logo)</w:t>
+      </w:r>
+    </w:p>
+    <w:p>
+      <w:r>
+        <w:t xml:space="preserve">The official Lite Bite Foods red </w:t>
+      </w:r>
+      <w:proofErr w:type="spellStart"/>
+      <w:r>
+        <w:t>color</w:t>
+      </w:r>
+      <w:proofErr w:type="spellEnd"/>
+      <w:r>
+        <w:t> is approximately:</w:t>
+      </w:r>
+    </w:p>
+    <w:p>
+      <w:pPr>
+        <w:numPr>
+          <w:ilvl w:val="0"/>
+          <w:numId w:val="14"/>
+        </w:numPr>
+      </w:pPr>
+      <w:r>
+        <w:rPr>
+          <w:b/>
+          <w:bCs/>
+        </w:rPr>
+        <w:t>Hex</w:t>
+      </w:r>
+      <w:r>
+        <w:t>: #A31621 or #9B1B30 (burgundy red)</w:t>
+      </w:r>
+    </w:p>
+    <w:p>
+      <w:r>
+        <w:t>Would you like me to update the theme </w:t>
+      </w:r>
+      <w:proofErr w:type="spellStart"/>
+      <w:r>
+        <w:t>color</w:t>
+      </w:r>
+      <w:proofErr w:type="spellEnd"/>
+      <w:r>
+        <w:t> to match this exact shade from the </w:t>
+      </w:r>
+    </w:p>
     <w:sectPr>
       <w:pgSz w:w="11906" w:h="16838"/>
       <w:pgMar w:top="1440" w:right="1440" w:bottom="1440" w:left="1440" w:header="708" w:footer="708" w:gutter="0"/>
@@ -4352,6 +5163,155 @@
     </w:lvl>
   </w:abstractNum>
   <w:abstractNum w:abstractNumId="12" w15:restartNumberingAfterBreak="0">
+    <w:nsid w:val="5ED60EB1"/>
+    <w:multiLevelType w:val="multilevel"/>
+    <w:tmpl w:val="B302D98A"/>
+    <w:lvl w:ilvl="0">
+      <w:start w:val="1"/>
+      <w:numFmt w:val="bullet"/>
+      <w:lvlText w:val=""/>
+      <w:lvlJc w:val="left"/>
+      <w:pPr>
+        <w:tabs>
+          <w:tab w:val="num" w:pos="720"/>
+        </w:tabs>
+        <w:ind w:left="720" w:hanging="360"/>
+      </w:pPr>
+      <w:rPr>
+        <w:rFonts w:ascii="Symbol" w:hAnsi="Symbol" w:hint="default"/>
+        <w:sz w:val="20"/>
+      </w:rPr>
+    </w:lvl>
+    <w:lvl w:ilvl="1" w:tentative="1">
+      <w:start w:val="1"/>
+      <w:numFmt w:val="bullet"/>
+      <w:lvlText w:val="o"/>
+      <w:lvlJc w:val="left"/>
+      <w:pPr>
+        <w:tabs>
+          <w:tab w:val="num" w:pos="1440"/>
+        </w:tabs>
+        <w:ind w:left="1440" w:hanging="360"/>
+      </w:pPr>
+      <w:rPr>
+        <w:rFonts w:ascii="Courier New" w:hAnsi="Courier New" w:hint="default"/>
+        <w:sz w:val="20"/>
+      </w:rPr>
+    </w:lvl>
+    <w:lvl w:ilvl="2" w:tentative="1">
+      <w:start w:val="1"/>
+      <w:numFmt w:val="bullet"/>
+      <w:lvlText w:val=""/>
+      <w:lvlJc w:val="left"/>
+      <w:pPr>
+        <w:tabs>
+          <w:tab w:val="num" w:pos="2160"/>
+        </w:tabs>
+        <w:ind w:left="2160" w:hanging="360"/>
+      </w:pPr>
+      <w:rPr>
+        <w:rFonts w:ascii="Wingdings" w:hAnsi="Wingdings" w:hint="default"/>
+        <w:sz w:val="20"/>
+      </w:rPr>
+    </w:lvl>
+    <w:lvl w:ilvl="3" w:tentative="1">
+      <w:start w:val="1"/>
+      <w:numFmt w:val="bullet"/>
+      <w:lvlText w:val=""/>
+      <w:lvlJc w:val="left"/>
+      <w:pPr>
+        <w:tabs>
+          <w:tab w:val="num" w:pos="2880"/>
+        </w:tabs>
+        <w:ind w:left="2880" w:hanging="360"/>
+      </w:pPr>
+      <w:rPr>
+        <w:rFonts w:ascii="Wingdings" w:hAnsi="Wingdings" w:hint="default"/>
+        <w:sz w:val="20"/>
+      </w:rPr>
+    </w:lvl>
+    <w:lvl w:ilvl="4" w:tentative="1">
+      <w:start w:val="1"/>
+      <w:numFmt w:val="bullet"/>
+      <w:lvlText w:val=""/>
+      <w:lvlJc w:val="left"/>
+      <w:pPr>
+        <w:tabs>
+          <w:tab w:val="num" w:pos="3600"/>
+        </w:tabs>
+        <w:ind w:left="3600" w:hanging="360"/>
+      </w:pPr>
+      <w:rPr>
+        <w:rFonts w:ascii="Wingdings" w:hAnsi="Wingdings" w:hint="default"/>
+        <w:sz w:val="20"/>
+      </w:rPr>
+    </w:lvl>
+    <w:lvl w:ilvl="5" w:tentative="1">
+      <w:start w:val="1"/>
+      <w:numFmt w:val="bullet"/>
+      <w:lvlText w:val=""/>
+      <w:lvlJc w:val="left"/>
+      <w:pPr>
+        <w:tabs>
+          <w:tab w:val="num" w:pos="4320"/>
+        </w:tabs>
+        <w:ind w:left="4320" w:hanging="360"/>
+      </w:pPr>
+      <w:rPr>
+        <w:rFonts w:ascii="Wingdings" w:hAnsi="Wingdings" w:hint="default"/>
+        <w:sz w:val="20"/>
+      </w:rPr>
+    </w:lvl>
+    <w:lvl w:ilvl="6" w:tentative="1">
+      <w:start w:val="1"/>
+      <w:numFmt w:val="bullet"/>
+      <w:lvlText w:val=""/>
+      <w:lvlJc w:val="left"/>
+      <w:pPr>
+        <w:tabs>
+          <w:tab w:val="num" w:pos="5040"/>
+        </w:tabs>
+        <w:ind w:left="5040" w:hanging="360"/>
+      </w:pPr>
+      <w:rPr>
+        <w:rFonts w:ascii="Wingdings" w:hAnsi="Wingdings" w:hint="default"/>
+        <w:sz w:val="20"/>
+      </w:rPr>
+    </w:lvl>
+    <w:lvl w:ilvl="7" w:tentative="1">
+      <w:start w:val="1"/>
+      <w:numFmt w:val="bullet"/>
+      <w:lvlText w:val=""/>
+      <w:lvlJc w:val="left"/>
+      <w:pPr>
+        <w:tabs>
+          <w:tab w:val="num" w:pos="5760"/>
+        </w:tabs>
+        <w:ind w:left="5760" w:hanging="360"/>
+      </w:pPr>
+      <w:rPr>
+        <w:rFonts w:ascii="Wingdings" w:hAnsi="Wingdings" w:hint="default"/>
+        <w:sz w:val="20"/>
+      </w:rPr>
+    </w:lvl>
+    <w:lvl w:ilvl="8" w:tentative="1">
+      <w:start w:val="1"/>
+      <w:numFmt w:val="bullet"/>
+      <w:lvlText w:val=""/>
+      <w:lvlJc w:val="left"/>
+      <w:pPr>
+        <w:tabs>
+          <w:tab w:val="num" w:pos="6480"/>
+        </w:tabs>
+        <w:ind w:left="6480" w:hanging="360"/>
+      </w:pPr>
+      <w:rPr>
+        <w:rFonts w:ascii="Wingdings" w:hAnsi="Wingdings" w:hint="default"/>
+        <w:sz w:val="20"/>
+      </w:rPr>
+    </w:lvl>
+  </w:abstractNum>
+  <w:abstractNum w:abstractNumId="13" w15:restartNumberingAfterBreak="0">
     <w:nsid w:val="729C22F7"/>
     <w:multiLevelType w:val="multilevel"/>
     <w:tmpl w:val="0F1E7810"/>
@@ -4468,7 +5428,7 @@
     <w:abstractNumId w:val="11"/>
   </w:num>
   <w:num w:numId="2" w16cid:durableId="395275417">
-    <w:abstractNumId w:val="12"/>
+    <w:abstractNumId w:val="13"/>
     <w:lvlOverride w:ilvl="0">
       <w:startOverride w:val="1"/>
     </w:lvlOverride>
@@ -4511,6 +5471,9 @@
   </w:num>
   <w:num w:numId="13" w16cid:durableId="811556263">
     <w:abstractNumId w:val="10"/>
+  </w:num>
+  <w:num w:numId="14" w16cid:durableId="13001966">
+    <w:abstractNumId w:val="12"/>
   </w:num>
 </w:numbering>
 </file>

</xml_diff>